<commit_message>
added psali for 29th of any month.
</commit_message>
<xml_diff>
--- a/Psalmody Source/74 29th Psali Adam.docx
+++ b/Psalmody Source/74 29th Psali Adam.docx
@@ -68,15 +68,16 @@
           </w:tcPr>
           <w:p>
             <w:pPr>
-              <w:pStyle w:val="CopticHangingVerse"/>
-            </w:pPr>
+              <w:pStyle w:val="CopticVersemulti-line"/>
+            </w:pPr>
+            <w:bookmarkStart w:id="0" w:name="_GoBack" w:colFirst="2" w:colLast="2"/>
             <w:r>
               <w:t>Ⲁⲙⲱⲓⲛⲓ ⲧⲏⲣⲟⲩ ⲙ̀ⲫⲟⲟⲩ:</w:t>
             </w:r>
           </w:p>
           <w:p>
             <w:pPr>
-              <w:pStyle w:val="CopticHangingVerse"/>
+              <w:pStyle w:val="CopticVersemulti-line"/>
             </w:pPr>
             <w:r>
               <w:t>ⲱ̀ ⲛⲓⲗⲁⲟⲥ ⲛ̀ⲛⲓⲡⲓⲥⲧⲟⲥ:</w:t>
@@ -84,7 +85,7 @@
           </w:p>
           <w:p>
             <w:pPr>
-              <w:pStyle w:val="CopticHangingVerse"/>
+              <w:pStyle w:val="CopticVersemulti-line"/>
             </w:pPr>
             <w:r>
               <w:t>ϩⲓⲛⲁ ⲛ̀ⲧⲉⲛϯⲱ̀ⲟⲩ:</w:t>
@@ -149,8 +150,35 @@
           </w:tcPr>
           <w:p>
             <w:pPr>
+              <w:pStyle w:val="EngHang"/>
+            </w:pPr>
+            <w:r>
+              <w:t>Come, today,</w:t>
+            </w:r>
+          </w:p>
+          <w:p>
+            <w:pPr>
+              <w:pStyle w:val="EngHang"/>
+            </w:pPr>
+            <w:r>
+              <w:t>O faithful people,</w:t>
+            </w:r>
+          </w:p>
+          <w:p>
+            <w:pPr>
+              <w:pStyle w:val="EngHang"/>
+            </w:pPr>
+            <w:r>
+              <w:t>To glorify</w:t>
+            </w:r>
+          </w:p>
+          <w:p>
+            <w:pPr>
               <w:pStyle w:val="EngHangEnd"/>
             </w:pPr>
+            <w:r>
+              <w:t>Christ our King.</w:t>
+            </w:r>
           </w:p>
         </w:tc>
         <w:tc>
@@ -171,33 +199,33 @@
           </w:tcPr>
           <w:p>
             <w:pPr>
+              <w:pStyle w:val="CopticVersemulti-line"/>
+            </w:pPr>
+            <w:r>
+              <w:t>Ⲃⲟⲛ ⲟⲩⲙⲩⲥⲧⲏⲣⲓⲟⲛ:</w:t>
+            </w:r>
+          </w:p>
+          <w:p>
+            <w:pPr>
+              <w:pStyle w:val="CopticVersemulti-line"/>
+            </w:pPr>
+            <w:r>
+              <w:t>ⲛ̀ⲁⲧⲥⲁϫⲓ ⲙ̀ⲙⲟϥ:</w:t>
+            </w:r>
+          </w:p>
+          <w:p>
+            <w:pPr>
+              <w:pStyle w:val="CopticVersemulti-line"/>
+            </w:pPr>
+            <w:r>
+              <w:t>ⲁϥⲟⲩⲱⲛϩ ⲛⲁⲛ ⲁ̀ⲛⲟⲛ:</w:t>
+            </w:r>
+          </w:p>
+          <w:p>
+            <w:pPr>
               <w:pStyle w:val="CopticHangingVerse"/>
             </w:pPr>
             <w:r>
-              <w:t>Ⲃⲟⲛ ⲟⲩⲙⲩⲥⲧⲏⲣⲓⲟⲛ:</w:t>
-            </w:r>
-          </w:p>
-          <w:p>
-            <w:pPr>
-              <w:pStyle w:val="CopticHangingVerse"/>
-            </w:pPr>
-            <w:r>
-              <w:t>ⲛ̀ⲁⲧⲥⲁϫⲓ ⲙ̀ⲙⲟϥ:</w:t>
-            </w:r>
-          </w:p>
-          <w:p>
-            <w:pPr>
-              <w:pStyle w:val="CopticHangingVerse"/>
-            </w:pPr>
-            <w:r>
-              <w:t>ⲁϥⲟⲩⲱⲛϩ ⲛⲁⲛ ⲁ̀ⲛⲟⲛ:</w:t>
-            </w:r>
-          </w:p>
-          <w:p>
-            <w:pPr>
-              <w:pStyle w:val="CopticHangingVerse"/>
-            </w:pPr>
-            <w:r>
               <w:t>ϩⲓⲧⲉⲛ Ⲡⲓⲁⲧϣ̀ⲧⲁϩⲟϥ.</w:t>
             </w:r>
           </w:p>
@@ -233,8 +261,35 @@
           </w:tcPr>
           <w:p>
             <w:pPr>
+              <w:pStyle w:val="EngHang"/>
+            </w:pPr>
+            <w:r>
+              <w:t>Every ineffable</w:t>
+            </w:r>
+          </w:p>
+          <w:p>
+            <w:pPr>
+              <w:pStyle w:val="EngHang"/>
+            </w:pPr>
+            <w:r>
+              <w:t>Mystery was</w:t>
+            </w:r>
+          </w:p>
+          <w:p>
+            <w:pPr>
+              <w:pStyle w:val="EngHang"/>
+            </w:pPr>
+            <w:r>
+              <w:t>Manifested to us through</w:t>
+            </w:r>
+          </w:p>
+          <w:p>
+            <w:pPr>
               <w:pStyle w:val="EngHangEnd"/>
             </w:pPr>
+            <w:r>
+              <w:t>The Incomprehensible One.</w:t>
+            </w:r>
           </w:p>
         </w:tc>
         <w:tc>
@@ -255,33 +310,33 @@
           </w:tcPr>
           <w:p>
             <w:pPr>
+              <w:pStyle w:val="CopticVersemulti-line"/>
+            </w:pPr>
+            <w:r>
+              <w:t>Ⲅⲉ ⲅⲁⲣ ⲛ̀ⲑⲟϥ ⲁϥⲓ̀:</w:t>
+            </w:r>
+          </w:p>
+          <w:p>
+            <w:pPr>
+              <w:pStyle w:val="CopticVersemulti-line"/>
+            </w:pPr>
+            <w:r>
+              <w:t>ϧⲉⲛ ⲑ̀ⲛⲉϫⲓ ⲛ̀Ϯⲡⲁⲣⲑⲉⲛⲟⲥ:</w:t>
+            </w:r>
+          </w:p>
+          <w:p>
+            <w:pPr>
+              <w:pStyle w:val="CopticVersemulti-line"/>
+            </w:pPr>
+            <w:r>
+              <w:t>ⲛ̀ⲑⲟϥ Ⲡⲓⲁⲧⲁⲣⲭⲏ:</w:t>
+            </w:r>
+          </w:p>
+          <w:p>
+            <w:pPr>
               <w:pStyle w:val="CopticHangingVerse"/>
             </w:pPr>
             <w:r>
-              <w:t>Ⲅⲉ ⲅⲁⲣ ⲛ̀ⲑⲟϥ ⲁϥⲓ̀:</w:t>
-            </w:r>
-          </w:p>
-          <w:p>
-            <w:pPr>
-              <w:pStyle w:val="CopticHangingVerse"/>
-            </w:pPr>
-            <w:r>
-              <w:t>ϧⲉⲛ ⲑ̀ⲛⲉϫⲓ ⲛ̀Ϯⲡⲁⲣⲑⲉⲛⲟⲥ:</w:t>
-            </w:r>
-          </w:p>
-          <w:p>
-            <w:pPr>
-              <w:pStyle w:val="CopticHangingVerse"/>
-            </w:pPr>
-            <w:r>
-              <w:t>ⲛ̀ⲑⲟϥ Ⲡⲓⲁⲧⲁⲣⲭⲏ:</w:t>
-            </w:r>
-          </w:p>
-          <w:p>
-            <w:pPr>
-              <w:pStyle w:val="CopticHangingVerse"/>
-            </w:pPr>
-            <w:r>
               <w:t>ⲟⲩⲟϩ Ⲡⲓⲇⲏⲙⲓⲟⲣⲅⲟⲥ.</w:t>
             </w:r>
           </w:p>
@@ -317,8 +372,35 @@
           </w:tcPr>
           <w:p>
             <w:pPr>
+              <w:pStyle w:val="EngHang"/>
+            </w:pPr>
+            <w:r>
+              <w:t>For He who is</w:t>
+            </w:r>
+          </w:p>
+          <w:p>
+            <w:pPr>
+              <w:pStyle w:val="EngHang"/>
+            </w:pPr>
+            <w:r>
+              <w:t>Without beginning,</w:t>
+            </w:r>
+          </w:p>
+          <w:p>
+            <w:pPr>
+              <w:pStyle w:val="EngHang"/>
+            </w:pPr>
+            <w:r>
+              <w:t>The Creator, dwelt</w:t>
+            </w:r>
+          </w:p>
+          <w:p>
+            <w:pPr>
               <w:pStyle w:val="EngHangEnd"/>
             </w:pPr>
+            <w:r>
+              <w:t>In the Virgin’s womb.</w:t>
+            </w:r>
           </w:p>
         </w:tc>
         <w:tc>
@@ -339,33 +421,33 @@
           </w:tcPr>
           <w:p>
             <w:pPr>
+              <w:pStyle w:val="CopticVersemulti-line"/>
+            </w:pPr>
+            <w:r>
+              <w:t>Ⲇⲓⲕⲉⲟⲥ ⲁϥⲧⲁⲙⲟⲛ:</w:t>
+            </w:r>
+          </w:p>
+          <w:p>
+            <w:pPr>
+              <w:pStyle w:val="CopticVersemulti-line"/>
+            </w:pPr>
+            <w:r>
+              <w:t>Ⲗⲟⲩⲕⲁⲥ ϧⲉⲛ ⲟⲩⲑⲉⲗⲏⲗ:</w:t>
+            </w:r>
+          </w:p>
+          <w:p>
+            <w:pPr>
+              <w:pStyle w:val="CopticVersemulti-line"/>
+            </w:pPr>
+            <w:r>
+              <w:t>ⲉⲑⲃⲉ ⲡⲓⲙⲩⲥⲧⲏⲣⲓⲟⲛ:</w:t>
+            </w:r>
+          </w:p>
+          <w:p>
+            <w:pPr>
               <w:pStyle w:val="CopticHangingVerse"/>
             </w:pPr>
             <w:r>
-              <w:t>Ⲇⲓⲕⲉⲟⲥ ⲁϥⲧⲁⲙⲟⲛ:</w:t>
-            </w:r>
-          </w:p>
-          <w:p>
-            <w:pPr>
-              <w:pStyle w:val="CopticHangingVerse"/>
-            </w:pPr>
-            <w:r>
-              <w:t>Ⲗⲟⲩⲕⲁⲥ ϧⲉⲛ ⲟⲩⲑⲉⲗⲏⲗ:</w:t>
-            </w:r>
-          </w:p>
-          <w:p>
-            <w:pPr>
-              <w:pStyle w:val="CopticHangingVerse"/>
-            </w:pPr>
-            <w:r>
-              <w:t>ⲉⲑⲃⲉ ⲡⲓⲙⲩⲥⲧⲏⲣⲓⲟⲛ:</w:t>
-            </w:r>
-          </w:p>
-          <w:p>
-            <w:pPr>
-              <w:pStyle w:val="CopticHangingVerse"/>
-            </w:pPr>
-            <w:r>
               <w:t>ⲛ̀ⲧⲉ Ⲉⲙⲙⲁⲛⲟⲩⲏⲗ.</w:t>
             </w:r>
           </w:p>
@@ -401,8 +483,35 @@
           </w:tcPr>
           <w:p>
             <w:pPr>
+              <w:pStyle w:val="EngHang"/>
+            </w:pPr>
+            <w:r>
+              <w:t>Righteous Luke</w:t>
+            </w:r>
+          </w:p>
+          <w:p>
+            <w:pPr>
+              <w:pStyle w:val="EngHang"/>
+            </w:pPr>
+            <w:r>
+              <w:t>Joyfully proclaimed</w:t>
+            </w:r>
+          </w:p>
+          <w:p>
+            <w:pPr>
+              <w:pStyle w:val="EngHang"/>
+            </w:pPr>
+            <w:r>
+              <w:t>This Mystery</w:t>
+            </w:r>
+          </w:p>
+          <w:p>
+            <w:pPr>
               <w:pStyle w:val="EngHangEnd"/>
             </w:pPr>
+            <w:r>
+              <w:t>Of Emmanuel to us.</w:t>
+            </w:r>
           </w:p>
         </w:tc>
         <w:tc>
@@ -423,34 +532,33 @@
           </w:tcPr>
           <w:p>
             <w:pPr>
+              <w:pStyle w:val="CopticVersemulti-line"/>
+            </w:pPr>
+            <w:r>
+              <w:t>Ⲉⲑⲃⲉ ⲫⲁⲓ ⲁϥⲥⲁϫⲓ:</w:t>
+            </w:r>
+          </w:p>
+          <w:p>
+            <w:pPr>
+              <w:pStyle w:val="CopticVersemulti-line"/>
+            </w:pPr>
+            <w:r>
+              <w:t>ⲉⲑⲃⲉ ⲡⲓⲗⲓⲧⲟⲩⲣⲅⲟⲥ:</w:t>
+            </w:r>
+          </w:p>
+          <w:p>
+            <w:pPr>
+              <w:pStyle w:val="CopticVersemulti-line"/>
+            </w:pPr>
+            <w:r>
+              <w:t>Ⲅⲁⲃⲣⲓⲏⲗ ⲡⲓϥⲁⲓϣⲉⲛⲛⲟⲩϥⲓ:</w:t>
+            </w:r>
+          </w:p>
+          <w:p>
+            <w:pPr>
               <w:pStyle w:val="CopticHangingVerse"/>
             </w:pPr>
             <w:r>
-              <w:t>Ⲉⲑⲃⲉ ⲫⲁⲓ ⲁϥⲥⲁϫⲓ:</w:t>
-            </w:r>
-          </w:p>
-          <w:p>
-            <w:pPr>
-              <w:pStyle w:val="CopticHangingVerse"/>
-            </w:pPr>
-            <w:r>
-              <w:lastRenderedPageBreak/>
-              <w:t>ⲉⲑⲃⲉ ⲡⲓⲗⲓⲧⲟⲩⲣⲅⲟⲥ:</w:t>
-            </w:r>
-          </w:p>
-          <w:p>
-            <w:pPr>
-              <w:pStyle w:val="CopticHangingVerse"/>
-            </w:pPr>
-            <w:r>
-              <w:t>Ⲅⲁⲃⲣⲓⲏⲗ ⲡⲓϥⲁⲓϣⲉⲛⲛⲟⲩϥⲓ:</w:t>
-            </w:r>
-          </w:p>
-          <w:p>
-            <w:pPr>
-              <w:pStyle w:val="CopticHangingVerse"/>
-            </w:pPr>
-            <w:r>
               <w:t>ⲉ̀ϫⲉⲛ Ϯⲡⲁⲣⲑⲉⲛⲟⲥ.</w:t>
             </w:r>
           </w:p>
@@ -461,18 +569,16 @@
           </w:tcPr>
           <w:p>
             <w:r>
-              <w:lastRenderedPageBreak/>
               <w:t>Therefore he spoke,</w:t>
             </w:r>
           </w:p>
           <w:p>
             <w:r>
-              <w:t>About the servant of thee holies,</w:t>
-            </w:r>
-          </w:p>
-          <w:p>
-            <w:r>
-              <w:lastRenderedPageBreak/>
+              <w:t>About the servant of the holies,</w:t>
+            </w:r>
+          </w:p>
+          <w:p>
+            <w:r>
               <w:t>Gabriel the announcer,</w:t>
             </w:r>
           </w:p>
@@ -496,8 +602,35 @@
           </w:tcPr>
           <w:p>
             <w:pPr>
+              <w:pStyle w:val="EngHang"/>
+            </w:pPr>
+            <w:r>
+              <w:t>He spoke of</w:t>
+            </w:r>
+          </w:p>
+          <w:p>
+            <w:pPr>
+              <w:pStyle w:val="EngHang"/>
+            </w:pPr>
+            <w:r>
+              <w:t>The servant of the holies,</w:t>
+            </w:r>
+          </w:p>
+          <w:p>
+            <w:pPr>
+              <w:pStyle w:val="EngHang"/>
+            </w:pPr>
+            <w:r>
+              <w:t>Gabriel the heavenly evangelist</w:t>
+            </w:r>
+          </w:p>
+          <w:p>
+            <w:pPr>
               <w:pStyle w:val="EngHangEnd"/>
             </w:pPr>
+            <w:r>
+              <w:t>Of the Virgin.</w:t>
+            </w:r>
           </w:p>
         </w:tc>
         <w:tc>
@@ -518,34 +651,34 @@
           </w:tcPr>
           <w:p>
             <w:pPr>
+              <w:pStyle w:val="CopticVersemulti-line"/>
+            </w:pPr>
+            <w:r>
+              <w:t>Ⲍⲉ ⲟⲛⲧⲱⲥ ⲁϥⲥⲁϫⲓ:</w:t>
+            </w:r>
+          </w:p>
+          <w:p>
+            <w:pPr>
+              <w:pStyle w:val="CopticVersemulti-line"/>
+            </w:pPr>
+            <w:r>
+              <w:t>ⲛⲉⲙⲁⲥ ⲉϥϫⲱ ⲙ̀ⲙⲟⲥ:</w:t>
+            </w:r>
+          </w:p>
+          <w:p>
+            <w:pPr>
+              <w:pStyle w:val="CopticVersemulti-line"/>
+            </w:pPr>
+            <w:r>
+              <w:t>ϫⲉ ⲭⲉⲣⲉ ⲕⲉ ⲭⲁⲣⲓⲧⲱⲙⲉⲛⲏ:</w:t>
+            </w:r>
+          </w:p>
+          <w:p>
+            <w:pPr>
               <w:pStyle w:val="CopticHangingVerse"/>
             </w:pPr>
             <w:r>
               <w:lastRenderedPageBreak/>
-              <w:t>Ⲍⲉ ⲟⲛⲧⲱⲥ ⲁϥⲥⲁϫⲓ:</w:t>
-            </w:r>
-          </w:p>
-          <w:p>
-            <w:pPr>
-              <w:pStyle w:val="CopticHangingVerse"/>
-            </w:pPr>
-            <w:r>
-              <w:t>ⲛⲉⲙⲁⲥ ⲉϥϫⲱ ⲙ̀ⲙⲟⲥ:</w:t>
-            </w:r>
-          </w:p>
-          <w:p>
-            <w:pPr>
-              <w:pStyle w:val="CopticHangingVerse"/>
-            </w:pPr>
-            <w:r>
-              <w:t>ϫⲉ ⲭⲉⲣⲉ ⲕⲉ ⲭⲁⲣⲓⲧⲱⲙⲉⲛⲏ:</w:t>
-            </w:r>
-          </w:p>
-          <w:p>
-            <w:pPr>
-              <w:pStyle w:val="CopticHangingVerse"/>
-            </w:pPr>
-            <w:r>
               <w:t>ⲱ̀ ϯⲕⲁⲑⲁⲣⲟⲥ.</w:t>
             </w:r>
           </w:p>
@@ -556,6 +689,7 @@
           </w:tcPr>
           <w:p>
             <w:r>
+              <w:lastRenderedPageBreak/>
               <w:t>Yea in truth,</w:t>
             </w:r>
           </w:p>
@@ -581,8 +715,36 @@
           </w:tcPr>
           <w:p>
             <w:pPr>
+              <w:pStyle w:val="EngHang"/>
+            </w:pPr>
+            <w:r>
+              <w:t>He spoke to her</w:t>
+            </w:r>
+          </w:p>
+          <w:p>
+            <w:pPr>
+              <w:pStyle w:val="EngHang"/>
+            </w:pPr>
+            <w:r>
+              <w:t>In truth, saying,</w:t>
+            </w:r>
+          </w:p>
+          <w:p>
+            <w:pPr>
+              <w:pStyle w:val="EngHang"/>
+            </w:pPr>
+            <w:r>
+              <w:t>“Hail to you, O full of grace,</w:t>
+            </w:r>
+          </w:p>
+          <w:p>
+            <w:pPr>
               <w:pStyle w:val="EngHangEnd"/>
             </w:pPr>
+            <w:r>
+              <w:lastRenderedPageBreak/>
+              <w:t>O, pure one.</w:t>
+            </w:r>
           </w:p>
         </w:tc>
         <w:tc>
@@ -603,33 +765,34 @@
           </w:tcPr>
           <w:p>
             <w:pPr>
+              <w:pStyle w:val="CopticVersemulti-line"/>
+            </w:pPr>
+            <w:r>
+              <w:lastRenderedPageBreak/>
+              <w:t>Ⲏⲡⲡⲉ ⲧⲉⲣⲁ ⲉⲣⲃⲟⲕⲓ:</w:t>
+            </w:r>
+          </w:p>
+          <w:p>
+            <w:pPr>
+              <w:pStyle w:val="CopticVersemulti-line"/>
+            </w:pPr>
+            <w:r>
+              <w:t>ⲉⲥⲉ̀ⲙⲓⲥⲓ ⲛ̀Ⲟⲩϣⲏⲣⲓ:</w:t>
+            </w:r>
+          </w:p>
+          <w:p>
+            <w:pPr>
+              <w:pStyle w:val="CopticVersemulti-line"/>
+            </w:pPr>
+            <w:r>
+              <w:t>Ⲡϣⲏⲣⲓ ⲙ̀Ⲫⲏⲉⲧϭⲟⲥⲓ:</w:t>
+            </w:r>
+          </w:p>
+          <w:p>
+            <w:pPr>
               <w:pStyle w:val="CopticHangingVerse"/>
             </w:pPr>
             <w:r>
-              <w:t>Ⲏⲡⲡⲉ ⲧⲉⲣⲁ ⲉⲣⲃⲟⲕⲓ:</w:t>
-            </w:r>
-          </w:p>
-          <w:p>
-            <w:pPr>
-              <w:pStyle w:val="CopticHangingVerse"/>
-            </w:pPr>
-            <w:r>
-              <w:t>ⲉⲥⲉ̀ⲙⲓⲥⲓ ⲛ̀Ⲟⲩϣⲏⲣⲓ:</w:t>
-            </w:r>
-          </w:p>
-          <w:p>
-            <w:pPr>
-              <w:pStyle w:val="CopticHangingVerse"/>
-            </w:pPr>
-            <w:r>
-              <w:t>Ⲡϣⲏⲣⲓ ⲙ̀Ⲫⲏⲉⲧϭⲟⲥⲓ:</w:t>
-            </w:r>
-          </w:p>
-          <w:p>
-            <w:pPr>
-              <w:pStyle w:val="CopticHangingVerse"/>
-            </w:pPr>
-            <w:r>
               <w:t>ⲡⲉ Ⲓⲏⲥⲟⲩⲥ ⲫⲁ ⲡⲓⲁ̀ⲙⲁϩⲓ.</w:t>
             </w:r>
           </w:p>
@@ -665,8 +828,35 @@
           </w:tcPr>
           <w:p>
             <w:pPr>
+              <w:pStyle w:val="EngHang"/>
+            </w:pPr>
+            <w:r>
+              <w:t>Behold, you shall conceive,</w:t>
+            </w:r>
+          </w:p>
+          <w:p>
+            <w:pPr>
+              <w:pStyle w:val="EngHang"/>
+            </w:pPr>
+            <w:r>
+              <w:t>And bring forth a Son,</w:t>
+            </w:r>
+          </w:p>
+          <w:p>
+            <w:pPr>
+              <w:pStyle w:val="EngHang"/>
+            </w:pPr>
+            <w:r>
+              <w:t>The Son of the Most High,</w:t>
+            </w:r>
+          </w:p>
+          <w:p>
+            <w:pPr>
               <w:pStyle w:val="EngHangEnd"/>
             </w:pPr>
+            <w:r>
+              <w:t>Jesus, the mighty.”</w:t>
+            </w:r>
           </w:p>
         </w:tc>
         <w:tc>
@@ -687,33 +877,33 @@
           </w:tcPr>
           <w:p>
             <w:pPr>
+              <w:pStyle w:val="CopticVersemulti-line"/>
+            </w:pPr>
+            <w:r>
+              <w:t>Ⲑⲉⲟⲥ ⲛ̀ⲧⲁⲫ̀ⲙⲏⲓ:</w:t>
+            </w:r>
+          </w:p>
+          <w:p>
+            <w:pPr>
+              <w:pStyle w:val="CopticVersemulti-line"/>
+            </w:pPr>
+            <w:r>
+              <w:t>Ⲡⲓⲁ̀ⲭⲱⲣⲓⲧⲟⲥ:</w:t>
+            </w:r>
+          </w:p>
+          <w:p>
+            <w:pPr>
+              <w:pStyle w:val="CopticVersemulti-line"/>
+            </w:pPr>
+            <w:r>
+              <w:t>ⲁϥⲙⲁⲥϥ ⲙ̀ⲫⲟⲟⲩ ϩⲱⲥ ⲣⲱⲙⲓ:</w:t>
+            </w:r>
+          </w:p>
+          <w:p>
+            <w:pPr>
               <w:pStyle w:val="CopticHangingVerse"/>
             </w:pPr>
             <w:r>
-              <w:t>Ⲑⲉⲟⲥ ⲛ̀ⲧⲁⲫ̀ⲙⲏⲓ:</w:t>
-            </w:r>
-          </w:p>
-          <w:p>
-            <w:pPr>
-              <w:pStyle w:val="CopticHangingVerse"/>
-            </w:pPr>
-            <w:r>
-              <w:t>Ⲡⲓⲁ̀ⲭⲱⲣⲓⲧⲟⲥ:</w:t>
-            </w:r>
-          </w:p>
-          <w:p>
-            <w:pPr>
-              <w:pStyle w:val="CopticHangingVerse"/>
-            </w:pPr>
-            <w:r>
-              <w:t>ⲁϥⲙⲁⲥϥ ⲙ̀ⲫⲟⲟⲩ ϩⲱⲥ ⲣⲱⲙⲓ:</w:t>
-            </w:r>
-          </w:p>
-          <w:p>
-            <w:pPr>
-              <w:pStyle w:val="CopticHangingVerse"/>
-            </w:pPr>
-            <w:r>
               <w:t>ϧⲉⲛ ⲑ̀ⲛⲉϫⲓ ⲛ̀Ϯⲡⲁⲣⲑⲉⲛⲟⲥ.</w:t>
             </w:r>
           </w:p>
@@ -749,8 +939,35 @@
           </w:tcPr>
           <w:p>
             <w:pPr>
+              <w:pStyle w:val="EngHang"/>
+            </w:pPr>
+            <w:r>
+              <w:t>The true God,</w:t>
+            </w:r>
+          </w:p>
+          <w:p>
+            <w:pPr>
+              <w:pStyle w:val="EngHang"/>
+            </w:pPr>
+            <w:r>
+              <w:t>The Infinite One,</w:t>
+            </w:r>
+          </w:p>
+          <w:p>
+            <w:pPr>
+              <w:pStyle w:val="EngHang"/>
+            </w:pPr>
+            <w:r>
+              <w:t>Was born as a man today,</w:t>
+            </w:r>
+          </w:p>
+          <w:p>
+            <w:pPr>
               <w:pStyle w:val="EngHangEnd"/>
             </w:pPr>
+            <w:r>
+              <w:t>From the Virgin’s womb.</w:t>
+            </w:r>
           </w:p>
         </w:tc>
         <w:tc>
@@ -771,34 +988,33 @@
           </w:tcPr>
           <w:p>
             <w:pPr>
+              <w:pStyle w:val="CopticVersemulti-line"/>
+            </w:pPr>
+            <w:r>
+              <w:t>Ⲓⲥ ⲛⲓⲙⲁⲛⲉ̀ⲥⲱⲟⲩ:</w:t>
+            </w:r>
+          </w:p>
+          <w:p>
+            <w:pPr>
+              <w:pStyle w:val="CopticVersemulti-line"/>
+            </w:pPr>
+            <w:r>
+              <w:t>ⲥⲉϩⲱⲥ ⲛⲉⲙ ⲛⲓⲁⲅⲅⲉⲗⲟⲥ:</w:t>
+            </w:r>
+          </w:p>
+          <w:p>
+            <w:pPr>
+              <w:pStyle w:val="CopticVersemulti-line"/>
+            </w:pPr>
+            <w:r>
+              <w:t>ⲉ̀ⲧⲁⲩⲛⲁⲩ ⲉ̀ⲡⲉϥⲱ̀ⲟⲩ:</w:t>
+            </w:r>
+          </w:p>
+          <w:p>
+            <w:pPr>
               <w:pStyle w:val="CopticHangingVerse"/>
             </w:pPr>
             <w:r>
-              <w:t>Ⲓⲥ ⲛⲓⲙⲁⲛⲉ̀ⲥⲱⲟⲩ:</w:t>
-            </w:r>
-          </w:p>
-          <w:p>
-            <w:pPr>
-              <w:pStyle w:val="CopticHangingVerse"/>
-            </w:pPr>
-            <w:r>
-              <w:t>ⲥⲉϩⲱⲥ ⲛⲉⲙ ⲛⲓⲁⲅⲅⲉⲗⲟⲥ:</w:t>
-            </w:r>
-          </w:p>
-          <w:p>
-            <w:pPr>
-              <w:pStyle w:val="CopticHangingVerse"/>
-            </w:pPr>
-            <w:r>
-              <w:lastRenderedPageBreak/>
-              <w:t>ⲉ̀ⲧⲁⲩⲛⲁⲩ ⲉ̀ⲡⲉϥⲱ̀ⲟⲩ:</w:t>
-            </w:r>
-          </w:p>
-          <w:p>
-            <w:pPr>
-              <w:pStyle w:val="CopticHangingVerse"/>
-            </w:pPr>
-            <w:r>
               <w:t>ⲁⲩⲛⲁϩϯ ⲛ̀ⲕⲁⲗⲱⲥ.</w:t>
             </w:r>
           </w:p>
@@ -809,7 +1025,6 @@
           </w:tcPr>
           <w:p>
             <w:r>
-              <w:lastRenderedPageBreak/>
               <w:t>Behold the shepherds,</w:t>
             </w:r>
           </w:p>
@@ -835,8 +1050,35 @@
           </w:tcPr>
           <w:p>
             <w:pPr>
+              <w:pStyle w:val="EngHang"/>
+            </w:pPr>
+            <w:r>
+              <w:t>The shepherds</w:t>
+            </w:r>
+          </w:p>
+          <w:p>
+            <w:pPr>
+              <w:pStyle w:val="EngHang"/>
+            </w:pPr>
+            <w:r>
+              <w:t>Praised with the angels</w:t>
+            </w:r>
+          </w:p>
+          <w:p>
+            <w:pPr>
+              <w:pStyle w:val="EngHang"/>
+            </w:pPr>
+            <w:r>
+              <w:t>When they beheld His glory,</w:t>
+            </w:r>
+          </w:p>
+          <w:p>
+            <w:pPr>
               <w:pStyle w:val="EngHangEnd"/>
             </w:pPr>
+            <w:r>
+              <w:t>And willingly believed.</w:t>
+            </w:r>
           </w:p>
         </w:tc>
         <w:tc>
@@ -857,34 +1099,33 @@
           </w:tcPr>
           <w:p>
             <w:pPr>
+              <w:pStyle w:val="CopticVersemulti-line"/>
+            </w:pPr>
+            <w:r>
+              <w:t>Ⲕⲁϯ ⲟⲩⲟϩ ⲉ̀ⲙⲓ:</w:t>
+            </w:r>
+          </w:p>
+          <w:p>
+            <w:pPr>
+              <w:pStyle w:val="CopticVersemulti-line"/>
+            </w:pPr>
+            <w:r>
+              <w:t>ⲛⲏⲉⲑⲛⲁϩϯ ⲉ̀Ⲡⲓⲭ̀ⲣⲓⲥⲧⲟⲥ:</w:t>
+            </w:r>
+          </w:p>
+          <w:p>
+            <w:pPr>
+              <w:pStyle w:val="CopticVersemulti-line"/>
+            </w:pPr>
+            <w:r>
+              <w:t>ϫⲉ ⲛ̀ⲑⲟϥ ⲁϥⲉⲣⲣⲱⲙⲓ:</w:t>
+            </w:r>
+          </w:p>
+          <w:p>
+            <w:pPr>
               <w:pStyle w:val="CopticHangingVerse"/>
             </w:pPr>
             <w:r>
-              <w:lastRenderedPageBreak/>
-              <w:t>Ⲕⲁϯ ⲟⲩⲟϩ ⲉ̀ⲙⲓ:</w:t>
-            </w:r>
-          </w:p>
-          <w:p>
-            <w:pPr>
-              <w:pStyle w:val="CopticHangingVerse"/>
-            </w:pPr>
-            <w:r>
-              <w:t>ⲛⲏⲉⲑⲛⲁϩϯ ⲉ̀Ⲡⲓⲭ̀ⲣⲓⲥⲧⲟⲥ:</w:t>
-            </w:r>
-          </w:p>
-          <w:p>
-            <w:pPr>
-              <w:pStyle w:val="CopticHangingVerse"/>
-            </w:pPr>
-            <w:r>
-              <w:t>ϫⲉ ⲛ̀ⲑⲟϥ ⲁϥⲉⲣⲣⲱⲙⲓ:</w:t>
-            </w:r>
-          </w:p>
-          <w:p>
-            <w:pPr>
-              <w:pStyle w:val="CopticHangingVerse"/>
-            </w:pPr>
-            <w:r>
               <w:t>ⲁϭⲛⲉ ϩ̀ⲗⲓ ⲙ̀ⲡⲁⲑⲟⲥ.</w:t>
             </w:r>
           </w:p>
@@ -920,8 +1161,35 @@
           </w:tcPr>
           <w:p>
             <w:pPr>
+              <w:pStyle w:val="EngHang"/>
+            </w:pPr>
+            <w:r>
+              <w:t>Understand and learn,</w:t>
+            </w:r>
+          </w:p>
+          <w:p>
+            <w:pPr>
+              <w:pStyle w:val="EngHang"/>
+            </w:pPr>
+            <w:r>
+              <w:t>O faithful of Christ:</w:t>
+            </w:r>
+          </w:p>
+          <w:p>
+            <w:pPr>
+              <w:pStyle w:val="EngHang"/>
+            </w:pPr>
+            <w:r>
+              <w:t>He became man,</w:t>
+            </w:r>
+          </w:p>
+          <w:p>
+            <w:pPr>
               <w:pStyle w:val="EngHangEnd"/>
             </w:pPr>
+            <w:r>
+              <w:t>Without pain.</w:t>
+            </w:r>
           </w:p>
         </w:tc>
         <w:tc>
@@ -942,33 +1210,33 @@
           </w:tcPr>
           <w:p>
             <w:pPr>
+              <w:pStyle w:val="CopticVersemulti-line"/>
+            </w:pPr>
+            <w:r>
+              <w:t>Ⲗⲁⲟⲥ ⲛⲓⲃⲉⲛ ⲉⲩⲥⲟⲡ:</w:t>
+            </w:r>
+          </w:p>
+          <w:p>
+            <w:pPr>
+              <w:pStyle w:val="CopticVersemulti-line"/>
+            </w:pPr>
+            <w:r>
+              <w:t>ⲛⲉⲙ ⲛⲓⲁⲥⲡⲓ ⲛ̀ⲗⲁⲥ:</w:t>
+            </w:r>
+          </w:p>
+          <w:p>
+            <w:pPr>
+              <w:pStyle w:val="CopticVersemulti-line"/>
+            </w:pPr>
+            <w:r>
+              <w:t>ⲥⲉϩⲱⲥ ⲥⲉϯⲱ̀ⲟⲩ:</w:t>
+            </w:r>
+          </w:p>
+          <w:p>
+            <w:pPr>
               <w:pStyle w:val="CopticHangingVerse"/>
             </w:pPr>
             <w:r>
-              <w:t>Ⲗⲁⲟⲥ ⲛⲓⲃⲉⲛ ⲉⲩⲥⲟⲡ:</w:t>
-            </w:r>
-          </w:p>
-          <w:p>
-            <w:pPr>
-              <w:pStyle w:val="CopticHangingVerse"/>
-            </w:pPr>
-            <w:r>
-              <w:t>ⲛⲉⲙ ⲛⲓⲁⲥⲡⲓ ⲛ̀ⲗⲁⲥ:</w:t>
-            </w:r>
-          </w:p>
-          <w:p>
-            <w:pPr>
-              <w:pStyle w:val="CopticHangingVerse"/>
-            </w:pPr>
-            <w:r>
-              <w:t>ⲥⲉϩⲱⲥ ⲥⲉϯⲱ̀ⲟⲩ:</w:t>
-            </w:r>
-          </w:p>
-          <w:p>
-            <w:pPr>
-              <w:pStyle w:val="CopticHangingVerse"/>
-            </w:pPr>
-            <w:r>
               <w:t>ⲉ̀ϯⲡⲁⲛⲁ̀ⲅⲓⲁ Ⲧⲣⲓⲁⲥ.</w:t>
             </w:r>
           </w:p>
@@ -1004,8 +1272,35 @@
           </w:tcPr>
           <w:p>
             <w:pPr>
+              <w:pStyle w:val="EngHang"/>
+            </w:pPr>
+            <w:r>
+              <w:t>Every nation</w:t>
+            </w:r>
+          </w:p>
+          <w:p>
+            <w:pPr>
+              <w:pStyle w:val="EngHang"/>
+            </w:pPr>
+            <w:r>
+              <w:t>And every tongue,</w:t>
+            </w:r>
+          </w:p>
+          <w:p>
+            <w:pPr>
+              <w:pStyle w:val="EngHang"/>
+            </w:pPr>
+            <w:r>
+              <w:t>Praises and glorifies</w:t>
+            </w:r>
+          </w:p>
+          <w:p>
+            <w:pPr>
               <w:pStyle w:val="EngHangEnd"/>
             </w:pPr>
+            <w:r>
+              <w:t>The All-Holy Trinity, together.</w:t>
+            </w:r>
           </w:p>
         </w:tc>
         <w:tc>
@@ -1026,33 +1321,34 @@
           </w:tcPr>
           <w:p>
             <w:pPr>
+              <w:pStyle w:val="CopticVersemulti-line"/>
+            </w:pPr>
+            <w:r>
+              <w:t>Ⲙⲁⲣⲓⲁ Ϯⲡⲁⲣⲑⲉⲛⲟⲥ:</w:t>
+            </w:r>
+          </w:p>
+          <w:p>
+            <w:pPr>
+              <w:pStyle w:val="CopticVersemulti-line"/>
+            </w:pPr>
+            <w:r>
+              <w:t>ⲁⲥⲙⲓⲥⲓ ⲛⲁⲛ ⲙ̀Ⲡⲓⲭ̀ⲣⲓⲥⲧⲟⲥ:</w:t>
+            </w:r>
+          </w:p>
+          <w:p>
+            <w:pPr>
+              <w:pStyle w:val="CopticVersemulti-line"/>
+            </w:pPr>
+            <w:r>
+              <w:lastRenderedPageBreak/>
+              <w:t>ⲁϥⲛⲁϩⲙⲉⲛ ϧⲉⲛ ⲧ̀ϫⲓϫ:</w:t>
+            </w:r>
+          </w:p>
+          <w:p>
+            <w:pPr>
               <w:pStyle w:val="CopticHangingVerse"/>
             </w:pPr>
             <w:r>
-              <w:t>Ⲙⲁⲣⲓⲁ Ϯⲡⲁⲣⲑⲉⲛⲟⲥ:</w:t>
-            </w:r>
-          </w:p>
-          <w:p>
-            <w:pPr>
-              <w:pStyle w:val="CopticHangingVerse"/>
-            </w:pPr>
-            <w:r>
-              <w:t>ⲁⲥⲙⲓⲥⲓ ⲛⲁⲛ ⲙ̀Ⲡⲓⲭ̀ⲣⲓⲥⲧⲟⲥ:</w:t>
-            </w:r>
-          </w:p>
-          <w:p>
-            <w:pPr>
-              <w:pStyle w:val="CopticHangingVerse"/>
-            </w:pPr>
-            <w:r>
-              <w:t>ⲁϥⲛⲁϩⲙⲉⲛ ϧⲉⲛ ⲧ̀ϫⲓϫ:</w:t>
-            </w:r>
-          </w:p>
-          <w:p>
-            <w:pPr>
-              <w:pStyle w:val="CopticHangingVerse"/>
-            </w:pPr>
-            <w:r>
               <w:t>ⲙ̀ⲡⲓⲧⲩⲣⲁⲛⲛⲟⲥ.</w:t>
             </w:r>
           </w:p>
@@ -1063,6 +1359,7 @@
           </w:tcPr>
           <w:p>
             <w:r>
+              <w:lastRenderedPageBreak/>
               <w:t>Mary the Virgin,</w:t>
             </w:r>
           </w:p>
@@ -1078,6 +1375,7 @@
           </w:p>
           <w:p>
             <w:r>
+              <w:lastRenderedPageBreak/>
               <w:t>Of the tyrant.</w:t>
             </w:r>
           </w:p>
@@ -1088,8 +1386,37 @@
           </w:tcPr>
           <w:p>
             <w:pPr>
+              <w:pStyle w:val="EngHang"/>
+            </w:pPr>
+            <w:r>
+              <w:lastRenderedPageBreak/>
+              <w:t>The Virgin Mary</w:t>
+            </w:r>
+          </w:p>
+          <w:p>
+            <w:pPr>
+              <w:pStyle w:val="EngHang"/>
+            </w:pPr>
+            <w:r>
+              <w:t>Gave birth to Christ for us;</w:t>
+            </w:r>
+          </w:p>
+          <w:p>
+            <w:pPr>
+              <w:pStyle w:val="EngHang"/>
+            </w:pPr>
+            <w:r>
+              <w:lastRenderedPageBreak/>
+              <w:t>He saved us from</w:t>
+            </w:r>
+          </w:p>
+          <w:p>
+            <w:pPr>
               <w:pStyle w:val="EngHangEnd"/>
             </w:pPr>
+            <w:r>
+              <w:t>The hands of the tyrant.</w:t>
+            </w:r>
           </w:p>
         </w:tc>
         <w:tc>
@@ -1110,34 +1437,34 @@
           </w:tcPr>
           <w:p>
             <w:pPr>
+              <w:pStyle w:val="CopticVersemulti-line"/>
+            </w:pPr>
+            <w:r>
+              <w:lastRenderedPageBreak/>
+              <w:t>Ⲛⲓⲟⲩⲣⲱⲟⲩ ⲛ̀ϩⲁⲛⲙⲁⲅⲟⲥ:</w:t>
+            </w:r>
+          </w:p>
+          <w:p>
+            <w:pPr>
+              <w:pStyle w:val="CopticVersemulti-line"/>
+            </w:pPr>
+            <w:r>
+              <w:t>ⲁⲩⲓ̀ⲛⲓ ⲛ̀ϩⲁⲛⲇⲱⲣⲟⲛ:</w:t>
+            </w:r>
+          </w:p>
+          <w:p>
+            <w:pPr>
+              <w:pStyle w:val="CopticVersemulti-line"/>
+            </w:pPr>
+            <w:r>
+              <w:t>ⲛ̀Ⲫⲛⲟⲩϯ ⲉ̀ⲧⲁϥϭⲓⲥⲁⲣⲝ:</w:t>
+            </w:r>
+          </w:p>
+          <w:p>
+            <w:pPr>
               <w:pStyle w:val="CopticHangingVerse"/>
             </w:pPr>
             <w:r>
-              <w:t>Ⲛⲓⲟⲩⲣⲱⲟⲩ ⲛ̀ϩⲁⲛⲙⲁⲅⲟⲥ:</w:t>
-            </w:r>
-          </w:p>
-          <w:p>
-            <w:pPr>
-              <w:pStyle w:val="CopticHangingVerse"/>
-            </w:pPr>
-            <w:r>
-              <w:t>ⲁⲩⲓ̀ⲛⲓ ⲛ̀ϩⲁⲛⲇⲱⲣⲟⲛ:</w:t>
-            </w:r>
-          </w:p>
-          <w:p>
-            <w:pPr>
-              <w:pStyle w:val="CopticHangingVerse"/>
-            </w:pPr>
-            <w:r>
-              <w:t>ⲛ̀Ⲫⲛⲟⲩϯ ⲉ̀ⲧⲁϥϭⲓⲥⲁⲣⲝ:</w:t>
-            </w:r>
-          </w:p>
-          <w:p>
-            <w:pPr>
-              <w:pStyle w:val="CopticHangingVerse"/>
-            </w:pPr>
-            <w:r>
-              <w:lastRenderedPageBreak/>
               <w:t>ϧⲉⲛ ⲧ̀ϧⲁⲉ̀ ⲛ̀ⲛⲓⲉ̀ⲱⲛ.</w:t>
             </w:r>
           </w:p>
@@ -1148,7 +1475,6 @@
           </w:tcPr>
           <w:p>
             <w:r>
-              <w:lastRenderedPageBreak/>
               <w:t>The Magi kings,</w:t>
             </w:r>
           </w:p>
@@ -1174,8 +1500,45 @@
           </w:tcPr>
           <w:p>
             <w:pPr>
+              <w:pStyle w:val="EngHang"/>
+            </w:pPr>
+            <w:r>
+              <w:t>The Magi, the kings,</w:t>
+            </w:r>
+          </w:p>
+          <w:p>
+            <w:pPr>
+              <w:pStyle w:val="EngHang"/>
+            </w:pPr>
+            <w:r>
+              <w:t>Offered gifts to God,</w:t>
+            </w:r>
+          </w:p>
+          <w:p>
+            <w:pPr>
+              <w:pStyle w:val="EngHang"/>
+            </w:pPr>
+            <w:r>
+              <w:t>Who was incarnate</w:t>
+            </w:r>
+          </w:p>
+          <w:p>
+            <w:pPr>
               <w:pStyle w:val="EngHangEnd"/>
             </w:pPr>
+            <w:commentRangeStart w:id="1"/>
+            <w:r>
+              <w:t>At the end of times.</w:t>
+            </w:r>
+            <w:commentRangeEnd w:id="1"/>
+            <w:r>
+              <w:rPr>
+                <w:rStyle w:val="CommentReference"/>
+                <w:rFonts w:ascii="Times New Roman" w:eastAsiaTheme="minorHAnsi" w:hAnsi="Times New Roman" w:cstheme="minorBidi"/>
+                <w:color w:val="auto"/>
+              </w:rPr>
+              <w:commentReference w:id="1"/>
+            </w:r>
           </w:p>
         </w:tc>
         <w:tc>
@@ -1196,34 +1559,33 @@
           </w:tcPr>
           <w:p>
             <w:pPr>
+              <w:pStyle w:val="CopticVersemulti-line"/>
+            </w:pPr>
+            <w:r>
+              <w:t>Ⲝⲁ ⲡ̀ϣⲱⲓ ⲉ̀ⲛⲓⲛⲟⲩⲥ:</w:t>
+            </w:r>
+          </w:p>
+          <w:p>
+            <w:pPr>
+              <w:pStyle w:val="CopticVersemulti-line"/>
+            </w:pPr>
+            <w:r>
+              <w:t>ⲛ̀ⲉ̀ⲡⲟⲩⲣⲁⲛⲓⲟⲛ:</w:t>
+            </w:r>
+          </w:p>
+          <w:p>
+            <w:pPr>
+              <w:pStyle w:val="CopticVersemulti-line"/>
+            </w:pPr>
+            <w:r>
+              <w:t>ⲛ̀ϫⲉ ⲡⲁⲓϩⲱⲃ ⲛ̀ϣ̀ⲫⲏⲣⲓ:</w:t>
+            </w:r>
+          </w:p>
+          <w:p>
+            <w:pPr>
               <w:pStyle w:val="CopticHangingVerse"/>
             </w:pPr>
             <w:r>
-              <w:lastRenderedPageBreak/>
-              <w:t>Ⲝⲁ ⲡ̀ϣⲱⲓ ⲉ̀ⲛⲓⲛⲟⲩⲥ:</w:t>
-            </w:r>
-          </w:p>
-          <w:p>
-            <w:pPr>
-              <w:pStyle w:val="CopticHangingVerse"/>
-            </w:pPr>
-            <w:r>
-              <w:t>ⲛ̀ⲉ̀ⲡⲟⲩⲣⲁⲛⲓⲟⲛ:</w:t>
-            </w:r>
-          </w:p>
-          <w:p>
-            <w:pPr>
-              <w:pStyle w:val="CopticHangingVerse"/>
-            </w:pPr>
-            <w:r>
-              <w:t>ⲛ̀ϫⲉ ⲡⲁⲓϩⲱⲃ ⲛ̀ϣ̀ⲫⲏⲣⲓ:</w:t>
-            </w:r>
-          </w:p>
-          <w:p>
-            <w:pPr>
-              <w:pStyle w:val="CopticHangingVerse"/>
-            </w:pPr>
-            <w:r>
               <w:t>ⲙ̀ⲡⲁⲣⲁⲇⲟⲝⲟⲛ.</w:t>
             </w:r>
           </w:p>
@@ -1259,8 +1621,35 @@
           </w:tcPr>
           <w:p>
             <w:pPr>
+              <w:pStyle w:val="EngHang"/>
+            </w:pPr>
+            <w:r>
+              <w:t>The heavenly</w:t>
+            </w:r>
+          </w:p>
+          <w:p>
+            <w:pPr>
+              <w:pStyle w:val="EngHang"/>
+            </w:pPr>
+            <w:r>
+              <w:t>Could not apprehend</w:t>
+            </w:r>
+          </w:p>
+          <w:p>
+            <w:pPr>
+              <w:pStyle w:val="EngHang"/>
+            </w:pPr>
+            <w:r>
+              <w:t>This wondrous</w:t>
+            </w:r>
+          </w:p>
+          <w:p>
+            <w:pPr>
               <w:pStyle w:val="EngHangEnd"/>
             </w:pPr>
+            <w:r>
+              <w:t>And miraculous act.</w:t>
+            </w:r>
           </w:p>
         </w:tc>
         <w:tc>
@@ -1281,33 +1670,33 @@
           </w:tcPr>
           <w:p>
             <w:pPr>
+              <w:pStyle w:val="CopticVersemulti-line"/>
+            </w:pPr>
+            <w:r>
+              <w:t>Ⲟⲩⲱ̀ⲟⲩ Ⲡⲉⲛⲛⲏⲃ:</w:t>
+            </w:r>
+          </w:p>
+          <w:p>
+            <w:pPr>
+              <w:pStyle w:val="CopticVersemulti-line"/>
+            </w:pPr>
+            <w:r>
+              <w:t>Ⲡⲉⲛⲟⲩⲣⲟ Ⲡⲓⲭ̀ⲣⲓⲥⲧⲟⲥ:</w:t>
+            </w:r>
+          </w:p>
+          <w:p>
+            <w:pPr>
+              <w:pStyle w:val="CopticVersemulti-line"/>
+            </w:pPr>
+            <w:r>
+              <w:t>ⲫⲏⲉ̀ⲧⲁⲩⲙⲁⲥϥ ⲉ̀ⲃⲟⲗ:</w:t>
+            </w:r>
+          </w:p>
+          <w:p>
+            <w:pPr>
               <w:pStyle w:val="CopticHangingVerse"/>
             </w:pPr>
             <w:r>
-              <w:t>Ⲟⲩⲱ̀ⲟⲩ Ⲡⲉⲛⲛⲏⲃ:</w:t>
-            </w:r>
-          </w:p>
-          <w:p>
-            <w:pPr>
-              <w:pStyle w:val="CopticHangingVerse"/>
-            </w:pPr>
-            <w:r>
-              <w:t>Ⲡⲉⲛⲟⲩⲣⲟ Ⲡⲓⲭ̀ⲣⲓⲥⲧⲟⲥ:</w:t>
-            </w:r>
-          </w:p>
-          <w:p>
-            <w:pPr>
-              <w:pStyle w:val="CopticHangingVerse"/>
-            </w:pPr>
-            <w:r>
-              <w:t>ⲫⲏⲉ̀ⲧⲁⲩⲙⲁⲥϥ ⲉ̀ⲃⲟⲗ:</w:t>
-            </w:r>
-          </w:p>
-          <w:p>
-            <w:pPr>
-              <w:pStyle w:val="CopticHangingVerse"/>
-            </w:pPr>
-            <w:r>
               <w:t>ϧⲉⲛ ⲑ̀ⲛⲉϫⲓ ⲛ̀Ϯⲡⲁⲣⲑⲉⲛⲟⲥ.</w:t>
             </w:r>
           </w:p>
@@ -1343,8 +1732,35 @@
           </w:tcPr>
           <w:p>
             <w:pPr>
+              <w:pStyle w:val="EngHang"/>
+            </w:pPr>
+            <w:r>
+              <w:t>Glory to our Master,</w:t>
+            </w:r>
+          </w:p>
+          <w:p>
+            <w:pPr>
+              <w:pStyle w:val="EngHang"/>
+            </w:pPr>
+            <w:r>
+              <w:t>Christ our King,</w:t>
+            </w:r>
+          </w:p>
+          <w:p>
+            <w:pPr>
+              <w:pStyle w:val="EngHang"/>
+            </w:pPr>
+            <w:r>
+              <w:t>Who was born</w:t>
+            </w:r>
+          </w:p>
+          <w:p>
+            <w:pPr>
               <w:pStyle w:val="EngHangEnd"/>
             </w:pPr>
+            <w:r>
+              <w:t>Of the Virgin’s womb.</w:t>
+            </w:r>
           </w:p>
         </w:tc>
         <w:tc>
@@ -1365,33 +1781,33 @@
           </w:tcPr>
           <w:p>
             <w:pPr>
+              <w:pStyle w:val="CopticVersemulti-line"/>
+            </w:pPr>
+            <w:r>
+              <w:t>Ⲡⲓⲟⲩⲁⲓ ⲉ̀ⲃⲟⲗ:</w:t>
+            </w:r>
+          </w:p>
+          <w:p>
+            <w:pPr>
+              <w:pStyle w:val="CopticVersemulti-line"/>
+            </w:pPr>
+            <w:r>
+              <w:t>ϧⲉⲛ Ϯⲧ̀ⲣⲓⲁⲥ ⲉⲑⲟⲩⲁⲃ:</w:t>
+            </w:r>
+          </w:p>
+          <w:p>
+            <w:pPr>
+              <w:pStyle w:val="CopticVersemulti-line"/>
+            </w:pPr>
+            <w:r>
+              <w:t>ⲁϥϭⲓⲥⲁⲣⲝ ⲉ̀ⲃⲟⲗ:</w:t>
+            </w:r>
+          </w:p>
+          <w:p>
+            <w:pPr>
               <w:pStyle w:val="CopticHangingVerse"/>
             </w:pPr>
             <w:r>
-              <w:t>Ⲡⲓⲟⲩⲁⲓ ⲉ̀ⲃⲟⲗ:</w:t>
-            </w:r>
-          </w:p>
-          <w:p>
-            <w:pPr>
-              <w:pStyle w:val="CopticHangingVerse"/>
-            </w:pPr>
-            <w:r>
-              <w:t>ϧⲉⲛ Ϯⲧ̀ⲣⲓⲁⲥ ⲉⲑⲟⲩⲁⲃ:</w:t>
-            </w:r>
-          </w:p>
-          <w:p>
-            <w:pPr>
-              <w:pStyle w:val="CopticHangingVerse"/>
-            </w:pPr>
-            <w:r>
-              <w:t>ⲁϥϭⲓⲥⲁⲣⲝ ⲉ̀ⲃⲟⲗ:</w:t>
-            </w:r>
-          </w:p>
-          <w:p>
-            <w:pPr>
-              <w:pStyle w:val="CopticHangingVerse"/>
-            </w:pPr>
-            <w:r>
               <w:t>ϧⲉⲛ Ⲙⲁⲣⲓⲁ ⲑⲏⲉⲑⲟⲩⲁⲃ.</w:t>
             </w:r>
           </w:p>
@@ -1402,7 +1818,7 @@
           </w:tcPr>
           <w:p>
             <w:r>
-              <w:t>The One form,</w:t>
+              <w:t>The One from,</w:t>
             </w:r>
           </w:p>
           <w:p>
@@ -1427,8 +1843,35 @@
           </w:tcPr>
           <w:p>
             <w:pPr>
+              <w:pStyle w:val="EngHang"/>
+            </w:pPr>
+            <w:r>
+              <w:t>One of the</w:t>
+            </w:r>
+          </w:p>
+          <w:p>
+            <w:pPr>
+              <w:pStyle w:val="EngHang"/>
+            </w:pPr>
+            <w:r>
+              <w:t>Holy Trinity</w:t>
+            </w:r>
+          </w:p>
+          <w:p>
+            <w:pPr>
+              <w:pStyle w:val="EngHang"/>
+            </w:pPr>
+            <w:r>
+              <w:t>Was incarnate</w:t>
+            </w:r>
+          </w:p>
+          <w:p>
+            <w:pPr>
               <w:pStyle w:val="EngHangEnd"/>
             </w:pPr>
+            <w:r>
+              <w:t>Of the holy Mary.</w:t>
+            </w:r>
           </w:p>
         </w:tc>
         <w:tc>
@@ -1449,33 +1892,33 @@
           </w:tcPr>
           <w:p>
             <w:pPr>
+              <w:pStyle w:val="CopticVersemulti-line"/>
+            </w:pPr>
+            <w:r>
+              <w:t>Ⲣⲱⲛ ⲁϥⲙⲟϩ ⲛ̀ⲣⲁϣⲓ:</w:t>
+            </w:r>
+          </w:p>
+          <w:p>
+            <w:pPr>
+              <w:pStyle w:val="CopticVersemulti-line"/>
+            </w:pPr>
+            <w:r>
+              <w:t>ⲡⲓⲟⲩϫⲁⲓ ⲁϥⲓ̀ ϣⲁⲣⲟⲛ:</w:t>
+            </w:r>
+          </w:p>
+          <w:p>
+            <w:pPr>
+              <w:pStyle w:val="CopticVersemulti-line"/>
+            </w:pPr>
+            <w:r>
+              <w:t>ⲧⲉⲛⲙⲉⲧⲃⲱⲕ ⲉ̀ⲥⲉⲛϣⲁϣⲓ:</w:t>
+            </w:r>
+          </w:p>
+          <w:p>
+            <w:pPr>
               <w:pStyle w:val="CopticHangingVerse"/>
             </w:pPr>
             <w:r>
-              <w:t>Ⲣⲱⲛ ⲁϥⲙⲟϩ ⲛ̀ⲣⲁϣⲓ:</w:t>
-            </w:r>
-          </w:p>
-          <w:p>
-            <w:pPr>
-              <w:pStyle w:val="CopticHangingVerse"/>
-            </w:pPr>
-            <w:r>
-              <w:t>ⲡⲓⲟⲩϫⲁⲓ ⲁϥⲓ̀ ϣⲁⲣⲟⲛ:</w:t>
-            </w:r>
-          </w:p>
-          <w:p>
-            <w:pPr>
-              <w:pStyle w:val="CopticHangingVerse"/>
-            </w:pPr>
-            <w:r>
-              <w:t>ⲧⲉⲛⲙⲉⲧⲃⲱⲕ ⲉ̀ⲥⲉⲛϣⲁϣⲓ:</w:t>
-            </w:r>
-          </w:p>
-          <w:p>
-            <w:pPr>
-              <w:pStyle w:val="CopticHangingVerse"/>
-            </w:pPr>
-            <w:r>
               <w:t>ⲁⲥⲃⲱⲗ ⲉ̀ⲃⲟⲗ ϩⲁⲣⲟⲛ.</w:t>
             </w:r>
           </w:p>
@@ -1511,8 +1954,35 @@
           </w:tcPr>
           <w:p>
             <w:pPr>
+              <w:pStyle w:val="EngHang"/>
+            </w:pPr>
+            <w:r>
+              <w:t>Our mouths are filled with joy,</w:t>
+            </w:r>
+          </w:p>
+          <w:p>
+            <w:pPr>
+              <w:pStyle w:val="EngHang"/>
+            </w:pPr>
+            <w:r>
+              <w:t>For salvation came to us,</w:t>
+            </w:r>
+          </w:p>
+          <w:p>
+            <w:pPr>
+              <w:pStyle w:val="EngHang"/>
+            </w:pPr>
+            <w:r>
+              <w:t>And He loosened</w:t>
+            </w:r>
+          </w:p>
+          <w:p>
+            <w:pPr>
               <w:pStyle w:val="EngHangEnd"/>
             </w:pPr>
+            <w:r>
+              <w:t xml:space="preserve">Our bittern bondage. </w:t>
+            </w:r>
           </w:p>
         </w:tc>
         <w:tc>
@@ -1533,44 +2003,45 @@
           </w:tcPr>
           <w:p>
             <w:pPr>
+              <w:pStyle w:val="CopticVersemulti-line"/>
+            </w:pPr>
+            <w:r>
+              <w:t>Ⲥⲱⲧⲉⲙ ⲉ̀Ⲇⲁⲩⲓⲇ ⲡ̀ⲟⲩⲣⲟ:</w:t>
+            </w:r>
+          </w:p>
+          <w:p>
+            <w:pPr>
+              <w:pStyle w:val="CopticVersemulti-line"/>
+            </w:pPr>
+            <w:r>
+              <w:lastRenderedPageBreak/>
+              <w:t>ⲁϥⲥⲁϫⲓ ⲁϥⲉⲣⲙⲉⲑⲣⲉ:</w:t>
+            </w:r>
+          </w:p>
+          <w:p>
+            <w:pPr>
+              <w:pStyle w:val="CopticVersemulti-line"/>
+            </w:pPr>
+            <w:r>
+              <w:t>ϫⲉ ⲁ̀ Ⲡⲓⲭ̀ⲣⲓⲥⲧⲟⲥ ⲉⲣⲟⲩⲣⲟ:</w:t>
+            </w:r>
+          </w:p>
+          <w:p>
+            <w:pPr>
               <w:pStyle w:val="CopticHangingVerse"/>
             </w:pPr>
             <w:r>
+              <w:t xml:space="preserve">ⲉ̀ⲃⲟⲗ ϩⲓ ⲟⲩϣⲉ. </w:t>
+            </w:r>
+          </w:p>
+        </w:tc>
+        <w:tc>
+          <w:tcPr>
+            <w:tcW w:w="1242" w:type="pct"/>
+          </w:tcPr>
+          <w:p>
+            <w:r>
               <w:lastRenderedPageBreak/>
-              <w:t>Ⲥⲱⲧⲉⲙ ⲉ̀Ⲇⲁⲩⲓⲇ ⲡ̀ⲟⲩⲣⲟ:</w:t>
-            </w:r>
-          </w:p>
-          <w:p>
-            <w:pPr>
-              <w:pStyle w:val="CopticHangingVerse"/>
-            </w:pPr>
-            <w:r>
-              <w:t>ⲁϥⲥⲁϫⲓ ⲁϥⲉⲣⲙⲉⲑⲣⲉ:</w:t>
-            </w:r>
-          </w:p>
-          <w:p>
-            <w:pPr>
-              <w:pStyle w:val="CopticHangingVerse"/>
-            </w:pPr>
-            <w:r>
-              <w:t>ϫⲉ ⲁ̀ Ⲡⲓⲭ̀ⲣⲓⲥⲧⲟⲥ ⲉⲣⲟⲩⲣⲟ:</w:t>
-            </w:r>
-          </w:p>
-          <w:p>
-            <w:pPr>
-              <w:pStyle w:val="CopticHangingVerse"/>
-            </w:pPr>
-            <w:r>
-              <w:t xml:space="preserve">ⲉ̀ⲃⲟⲗ ϩⲓ ⲟⲩϣⲉ. </w:t>
-            </w:r>
-          </w:p>
-        </w:tc>
-        <w:tc>
-          <w:tcPr>
-            <w:tcW w:w="1242" w:type="pct"/>
-          </w:tcPr>
-          <w:p>
-            <w:r>
               <w:t>Listen to King David,</w:t>
             </w:r>
           </w:p>
@@ -1581,6 +2052,7 @@
           </w:p>
           <w:p>
             <w:r>
+              <w:lastRenderedPageBreak/>
               <w:t xml:space="preserve">“Christ reigned, </w:t>
             </w:r>
           </w:p>
@@ -1596,8 +2068,47 @@
           </w:tcPr>
           <w:p>
             <w:pPr>
+              <w:pStyle w:val="EngHang"/>
+            </w:pPr>
+            <w:r>
+              <w:lastRenderedPageBreak/>
+              <w:t>Hear King David,</w:t>
+            </w:r>
+          </w:p>
+          <w:p>
+            <w:pPr>
+              <w:pStyle w:val="EngHang"/>
+            </w:pPr>
+            <w:r>
+              <w:lastRenderedPageBreak/>
+              <w:t>Who testified, saying,</w:t>
+            </w:r>
+          </w:p>
+          <w:p>
+            <w:pPr>
+              <w:pStyle w:val="EngHang"/>
+            </w:pPr>
+            <w:r>
+              <w:t>“Christ has reigned</w:t>
+            </w:r>
+          </w:p>
+          <w:p>
+            <w:pPr>
               <w:pStyle w:val="EngHangEnd"/>
             </w:pPr>
+            <w:r>
+              <w:t>From a tree</w:t>
+            </w:r>
+            <w:r>
+              <w:rPr>
+                <w:rStyle w:val="FootnoteReference"/>
+                <w:rFonts w:eastAsiaTheme="majorEastAsia"/>
+              </w:rPr>
+              <w:footnoteReference w:id="1"/>
+            </w:r>
+            <w:r>
+              <w:t>.”</w:t>
+            </w:r>
           </w:p>
         </w:tc>
         <w:tc>
@@ -1618,33 +2129,34 @@
           </w:tcPr>
           <w:p>
             <w:pPr>
+              <w:pStyle w:val="CopticVersemulti-line"/>
+            </w:pPr>
+            <w:r>
+              <w:lastRenderedPageBreak/>
+              <w:t>Ⲧⲉⲛⲛⲁⲩ ⲉ̀Ⲧⲁ̀ⲛⲁⲥⲧⲁⲥⲓⲥ:</w:t>
+            </w:r>
+          </w:p>
+          <w:p>
+            <w:pPr>
+              <w:pStyle w:val="CopticVersemulti-line"/>
+            </w:pPr>
+            <w:r>
+              <w:t>ⲙ̀Ⲡⲓⲭ̀ⲣⲓⲥⲧⲟⲥ Ⲡⲉⲛⲛⲟⲩϯ:</w:t>
+            </w:r>
+          </w:p>
+          <w:p>
+            <w:pPr>
+              <w:pStyle w:val="CopticVersemulti-line"/>
+            </w:pPr>
+            <w:r>
+              <w:t>ⲧⲉⲛⲟⲩⲱϣⲧ ⲁⲑⲛⲉ ⲥⲁⲛⲓⲥ:</w:t>
+            </w:r>
+          </w:p>
+          <w:p>
+            <w:pPr>
               <w:pStyle w:val="CopticHangingVerse"/>
             </w:pPr>
             <w:r>
-              <w:t>Ⲧⲉⲛⲛⲁⲩ ⲉ̀Ⲧⲁ̀ⲛⲁⲥⲧⲁⲥⲓⲥ:</w:t>
-            </w:r>
-          </w:p>
-          <w:p>
-            <w:pPr>
-              <w:pStyle w:val="CopticHangingVerse"/>
-            </w:pPr>
-            <w:r>
-              <w:t>ⲙ̀Ⲡⲓⲭ̀ⲣⲓⲥⲧⲟⲥ Ⲡⲉⲛⲛⲟⲩϯ:</w:t>
-            </w:r>
-          </w:p>
-          <w:p>
-            <w:pPr>
-              <w:pStyle w:val="CopticHangingVerse"/>
-            </w:pPr>
-            <w:r>
-              <w:t>ⲧⲉⲛⲟⲩⲱϣⲧ ⲁⲑⲛⲉ ⲥⲁⲛⲓⲥ:</w:t>
-            </w:r>
-          </w:p>
-          <w:p>
-            <w:pPr>
-              <w:pStyle w:val="CopticHangingVerse"/>
-            </w:pPr>
-            <w:r>
               <w:t>ⲉ̀ⲫⲏⲉ̀ⲧⲁϥ ⲙ̀ⲙⲟⲛ ⲥⲱϯ.</w:t>
             </w:r>
           </w:p>
@@ -1680,8 +2192,35 @@
           </w:tcPr>
           <w:p>
             <w:pPr>
+              <w:pStyle w:val="EngHang"/>
+            </w:pPr>
+            <w:r>
+              <w:t>Behold the Resurrection</w:t>
+            </w:r>
+          </w:p>
+          <w:p>
+            <w:pPr>
+              <w:pStyle w:val="EngHang"/>
+            </w:pPr>
+            <w:r>
+              <w:t>Of Christ our God;</w:t>
+            </w:r>
+          </w:p>
+          <w:p>
+            <w:pPr>
+              <w:pStyle w:val="EngHang"/>
+            </w:pPr>
+            <w:r>
+              <w:t>We worship without doubt,</w:t>
+            </w:r>
+          </w:p>
+          <w:p>
+            <w:pPr>
               <w:pStyle w:val="EngHangEnd"/>
             </w:pPr>
+            <w:r>
+              <w:t>He who saved us.</w:t>
+            </w:r>
           </w:p>
         </w:tc>
         <w:tc>
@@ -1702,33 +2241,33 @@
           </w:tcPr>
           <w:p>
             <w:pPr>
+              <w:pStyle w:val="CopticVersemulti-line"/>
+            </w:pPr>
+            <w:r>
+              <w:t>Ⲩⲓⲟⲥ Ⲑⲉⲟⲥ Ⲡⲉⲛⲛⲏⲃ:</w:t>
+            </w:r>
+          </w:p>
+          <w:p>
+            <w:pPr>
+              <w:pStyle w:val="CopticVersemulti-line"/>
+            </w:pPr>
+            <w:r>
+              <w:t>ⲁϥⲫⲱⲛϩ ⲙ̀ⲡⲉⲛϩⲏⲃⲓ:</w:t>
+            </w:r>
+          </w:p>
+          <w:p>
+            <w:pPr>
+              <w:pStyle w:val="CopticVersemulti-line"/>
+            </w:pPr>
+            <w:r>
+              <w:t>ⲉ̀ⲟⲩⲣⲁϣⲓ ⲛ̀ϩⲏⲧ:</w:t>
+            </w:r>
+          </w:p>
+          <w:p>
+            <w:pPr>
               <w:pStyle w:val="CopticHangingVerse"/>
             </w:pPr>
             <w:r>
-              <w:t>Ⲩⲓⲟⲥ Ⲑⲉⲟⲥ Ⲡⲉⲛⲛⲏⲃ:</w:t>
-            </w:r>
-          </w:p>
-          <w:p>
-            <w:pPr>
-              <w:pStyle w:val="CopticHangingVerse"/>
-            </w:pPr>
-            <w:r>
-              <w:t>ⲁϥⲫⲱⲛϩ ⲙ̀ⲡⲉⲛϩⲏⲃⲓ:</w:t>
-            </w:r>
-          </w:p>
-          <w:p>
-            <w:pPr>
-              <w:pStyle w:val="CopticHangingVerse"/>
-            </w:pPr>
-            <w:r>
-              <w:t>ⲉ̀ⲟⲩⲣⲁϣⲓ ⲛ̀ϩⲏⲧ:</w:t>
-            </w:r>
-          </w:p>
-          <w:p>
-            <w:pPr>
-              <w:pStyle w:val="CopticHangingVerse"/>
-            </w:pPr>
-            <w:r>
               <w:t>ⲁϥⲥⲟⲧⲧⲉⲛ ⲉ̀ⲃⲟⲗ ϧⲉⲛ ⲛⲉⲛⲛⲟⲃⲓ.</w:t>
             </w:r>
           </w:p>
@@ -1764,8 +2303,35 @@
           </w:tcPr>
           <w:p>
             <w:pPr>
+              <w:pStyle w:val="EngHang"/>
+            </w:pPr>
+            <w:r>
+              <w:t>The Son of God, our Master,</w:t>
+            </w:r>
+          </w:p>
+          <w:p>
+            <w:pPr>
+              <w:pStyle w:val="EngHang"/>
+            </w:pPr>
+            <w:r>
+              <w:t>Has replaced our sorrow</w:t>
+            </w:r>
+          </w:p>
+          <w:p>
+            <w:pPr>
+              <w:pStyle w:val="EngHang"/>
+            </w:pPr>
+            <w:r>
+              <w:t>With joy of the heart;</w:t>
+            </w:r>
+          </w:p>
+          <w:p>
+            <w:pPr>
               <w:pStyle w:val="EngHangEnd"/>
             </w:pPr>
+            <w:r>
+              <w:t>He saved us from our sins.</w:t>
+            </w:r>
           </w:p>
         </w:tc>
         <w:tc>
@@ -1786,33 +2352,33 @@
           </w:tcPr>
           <w:p>
             <w:pPr>
+              <w:pStyle w:val="CopticVersemulti-line"/>
+            </w:pPr>
+            <w:r>
+              <w:t>Ⲫⲁⲓ ⲡⲉ ⲡⲓⲉ̀ϩⲟⲟⲩ:</w:t>
+            </w:r>
+          </w:p>
+          <w:p>
+            <w:pPr>
+              <w:pStyle w:val="CopticVersemulti-line"/>
+            </w:pPr>
+            <w:r>
+              <w:t>ⲉ̀ⲧⲁ ⲠϬⲟⲓⲥ ⲑⲁⲙⲓⲟϥ:</w:t>
+            </w:r>
+          </w:p>
+          <w:p>
+            <w:pPr>
+              <w:pStyle w:val="CopticVersemulti-line"/>
+            </w:pPr>
+            <w:r>
+              <w:t>ⲙⲁⲣⲉⲛⲑⲉⲗⲏⲗ ⲛ̀ϧⲏⲧϥ:</w:t>
+            </w:r>
+          </w:p>
+          <w:p>
+            <w:pPr>
               <w:pStyle w:val="CopticHangingVerse"/>
             </w:pPr>
             <w:r>
-              <w:t>Ⲫⲁⲓ ⲡⲉ ⲡⲓⲉ̀ϩⲟⲟⲩ:</w:t>
-            </w:r>
-          </w:p>
-          <w:p>
-            <w:pPr>
-              <w:pStyle w:val="CopticHangingVerse"/>
-            </w:pPr>
-            <w:r>
-              <w:t>ⲉ̀ⲧⲁ ⲠϬⲟⲓⲥ ⲑⲁⲙⲓⲟϥ:</w:t>
-            </w:r>
-          </w:p>
-          <w:p>
-            <w:pPr>
-              <w:pStyle w:val="CopticHangingVerse"/>
-            </w:pPr>
-            <w:r>
-              <w:t>ⲙⲁⲣⲉⲛⲑⲉⲗⲏⲗ ⲛ̀ϧⲏⲧϥ:</w:t>
-            </w:r>
-          </w:p>
-          <w:p>
-            <w:pPr>
-              <w:pStyle w:val="CopticHangingVerse"/>
-            </w:pPr>
-            <w:r>
               <w:t>ⲟⲩⲟϩ ⲛ̀ⲧⲉⲛⲟⲩⲛⲟϥ.</w:t>
             </w:r>
           </w:p>
@@ -1848,8 +2414,35 @@
           </w:tcPr>
           <w:p>
             <w:pPr>
+              <w:pStyle w:val="EngHang"/>
+            </w:pPr>
+            <w:r>
+              <w:t>This is the day,</w:t>
+            </w:r>
+          </w:p>
+          <w:p>
+            <w:pPr>
+              <w:pStyle w:val="EngHang"/>
+            </w:pPr>
+            <w:r>
+              <w:t>Which the Lord has made,</w:t>
+            </w:r>
+          </w:p>
+          <w:p>
+            <w:pPr>
+              <w:pStyle w:val="EngHang"/>
+            </w:pPr>
+            <w:r>
+              <w:t>Let us rejoice</w:t>
+            </w:r>
+          </w:p>
+          <w:p>
+            <w:pPr>
               <w:pStyle w:val="EngHangEnd"/>
             </w:pPr>
+            <w:r>
+              <w:t>And be glad in it.</w:t>
+            </w:r>
           </w:p>
         </w:tc>
         <w:tc>
@@ -1870,34 +2463,33 @@
           </w:tcPr>
           <w:p>
             <w:pPr>
+              <w:pStyle w:val="CopticVersemulti-line"/>
+            </w:pPr>
+            <w:r>
+              <w:t>Ⲭⲉⲣⲉ Ⲡⲓⲕ̀ⲣⲁⲛⲓⲟⲛ:</w:t>
+            </w:r>
+          </w:p>
+          <w:p>
+            <w:pPr>
+              <w:pStyle w:val="CopticVersemulti-line"/>
+            </w:pPr>
+            <w:r>
+              <w:t>ⲫ̀ⲙⲁ ⲙ̀Ⲡⲓⲅⲟⲗⲅⲟⲑⲁ:</w:t>
+            </w:r>
+          </w:p>
+          <w:p>
+            <w:pPr>
+              <w:pStyle w:val="CopticVersemulti-line"/>
+            </w:pPr>
+            <w:r>
+              <w:t>ⲛⲉⲙ ⲛⲓⲙ̀ϩⲁⲩ ⲇⲉ ⲟⲛ:</w:t>
+            </w:r>
+          </w:p>
+          <w:p>
+            <w:pPr>
               <w:pStyle w:val="CopticHangingVerse"/>
             </w:pPr>
             <w:r>
-              <w:t>Ⲭⲉⲣⲉ Ⲡⲓⲕ̀ⲣⲁⲛⲓⲟⲛ:</w:t>
-            </w:r>
-          </w:p>
-          <w:p>
-            <w:pPr>
-              <w:pStyle w:val="CopticHangingVerse"/>
-            </w:pPr>
-            <w:r>
-              <w:lastRenderedPageBreak/>
-              <w:t>ⲫ̀ⲙⲁ ⲙ̀Ⲡⲓⲅⲟⲗⲅⲟⲑⲁ:</w:t>
-            </w:r>
-          </w:p>
-          <w:p>
-            <w:pPr>
-              <w:pStyle w:val="CopticHangingVerse"/>
-            </w:pPr>
-            <w:r>
-              <w:t>ⲛⲉⲙ ⲛⲓⲙ̀ϩⲁⲩ ⲇⲉ ⲟⲛ:</w:t>
-            </w:r>
-          </w:p>
-          <w:p>
-            <w:pPr>
-              <w:pStyle w:val="CopticHangingVerse"/>
-            </w:pPr>
-            <w:r>
               <w:t>ⲛ̀ⲧⲉ Ⲡϭⲟⲓⲥ Ⲡⲓⲇⲉⲥⲡⲟⲧⲏⲥ.</w:t>
             </w:r>
           </w:p>
@@ -1908,7 +2500,6 @@
           </w:tcPr>
           <w:p>
             <w:r>
-              <w:lastRenderedPageBreak/>
               <w:t xml:space="preserve">Hail to the </w:t>
             </w:r>
             <w:proofErr w:type="spellStart"/>
@@ -1932,7 +2523,6 @@
           </w:p>
           <w:p>
             <w:r>
-              <w:lastRenderedPageBreak/>
               <w:t>Of the Lord and Master.</w:t>
             </w:r>
           </w:p>
@@ -1943,8 +2533,43 @@
           </w:tcPr>
           <w:p>
             <w:pPr>
+              <w:pStyle w:val="EngHang"/>
+            </w:pPr>
+            <w:r>
+              <w:t xml:space="preserve">Hail to </w:t>
+            </w:r>
+            <w:proofErr w:type="spellStart"/>
+            <w:r>
+              <w:t>Kranion</w:t>
+            </w:r>
+            <w:proofErr w:type="spellEnd"/>
+            <w:r>
+              <w:t>,</w:t>
+            </w:r>
+          </w:p>
+          <w:p>
+            <w:pPr>
+              <w:pStyle w:val="EngHang"/>
+            </w:pPr>
+            <w:r>
+              <w:t>The place of Golgotha,</w:t>
+            </w:r>
+          </w:p>
+          <w:p>
+            <w:pPr>
+              <w:pStyle w:val="EngHang"/>
+            </w:pPr>
+            <w:r>
+              <w:t>And to the tomb</w:t>
+            </w:r>
+          </w:p>
+          <w:p>
+            <w:pPr>
               <w:pStyle w:val="EngHangEnd"/>
             </w:pPr>
+            <w:r>
+              <w:t>Of the Lord and Master.</w:t>
+            </w:r>
           </w:p>
         </w:tc>
         <w:tc>
@@ -1965,34 +2590,34 @@
           </w:tcPr>
           <w:p>
             <w:pPr>
+              <w:pStyle w:val="CopticVersemulti-line"/>
+            </w:pPr>
+            <w:r>
+              <w:t>Ⲭⲉⲣⲉ Ⲡⲓⲥ̀ⲧⲁⲩⲣⲟⲥ:</w:t>
+            </w:r>
+          </w:p>
+          <w:p>
+            <w:pPr>
+              <w:pStyle w:val="CopticVersemulti-line"/>
+            </w:pPr>
+            <w:r>
+              <w:t>ⲛⲉⲙ Ϯⲁ̀ⲛⲁⲥⲧⲁⲥⲓⲥ:</w:t>
+            </w:r>
+          </w:p>
+          <w:p>
+            <w:pPr>
+              <w:pStyle w:val="CopticVersemulti-line"/>
+            </w:pPr>
+            <w:r>
+              <w:t>ⲭⲉⲣⲉ ⲡⲓⲧⲱⲟⲩ ⲛ̀ϫⲱⲓⲧ:</w:t>
+            </w:r>
+          </w:p>
+          <w:p>
+            <w:pPr>
               <w:pStyle w:val="CopticHangingVerse"/>
             </w:pPr>
             <w:r>
               <w:lastRenderedPageBreak/>
-              <w:t>Ⲭⲉⲣⲉ Ⲡⲓⲥ̀ⲧⲁⲩⲣⲟⲥ:</w:t>
-            </w:r>
-          </w:p>
-          <w:p>
-            <w:pPr>
-              <w:pStyle w:val="CopticHangingVerse"/>
-            </w:pPr>
-            <w:r>
-              <w:t>ⲛⲉⲙ Ϯⲁ̀ⲛⲁⲥⲧⲁⲥⲓⲥ:</w:t>
-            </w:r>
-          </w:p>
-          <w:p>
-            <w:pPr>
-              <w:pStyle w:val="CopticHangingVerse"/>
-            </w:pPr>
-            <w:r>
-              <w:t>ⲭⲉⲣⲉ ⲡⲓⲧⲱⲟⲩ ⲛ̀ϫⲱⲓⲧ:</w:t>
-            </w:r>
-          </w:p>
-          <w:p>
-            <w:pPr>
-              <w:pStyle w:val="CopticHangingVerse"/>
-            </w:pPr>
-            <w:r>
               <w:t>ⲫ̀ⲙⲁ ⲛ̀Ϯⲁ̀ⲛⲁⲗⲩⲙⲯⲓⲥ.</w:t>
             </w:r>
           </w:p>
@@ -2003,6 +2628,7 @@
           </w:tcPr>
           <w:p>
             <w:r>
+              <w:lastRenderedPageBreak/>
               <w:t>Hail to the Cross,</w:t>
             </w:r>
           </w:p>
@@ -2028,8 +2654,36 @@
           </w:tcPr>
           <w:p>
             <w:pPr>
+              <w:pStyle w:val="EngHang"/>
+            </w:pPr>
+            <w:r>
+              <w:t>Hail to the Cross,</w:t>
+            </w:r>
+          </w:p>
+          <w:p>
+            <w:pPr>
+              <w:pStyle w:val="EngHang"/>
+            </w:pPr>
+            <w:r>
+              <w:t>And to the Resurrection;</w:t>
+            </w:r>
+          </w:p>
+          <w:p>
+            <w:pPr>
+              <w:pStyle w:val="EngHang"/>
+            </w:pPr>
+            <w:r>
+              <w:t>Hail to the Mount of Olives,</w:t>
+            </w:r>
+          </w:p>
+          <w:p>
+            <w:pPr>
               <w:pStyle w:val="EngHangEnd"/>
             </w:pPr>
+            <w:r>
+              <w:lastRenderedPageBreak/>
+              <w:t>The place of the Ascension.</w:t>
+            </w:r>
           </w:p>
         </w:tc>
         <w:tc>
@@ -2050,33 +2704,34 @@
           </w:tcPr>
           <w:p>
             <w:pPr>
+              <w:pStyle w:val="CopticVersemulti-line"/>
+            </w:pPr>
+            <w:r>
+              <w:lastRenderedPageBreak/>
+              <w:t>Ⲭⲉⲣⲉ Ⲃⲏⲑⲗⲉⲉⲙ:</w:t>
+            </w:r>
+          </w:p>
+          <w:p>
+            <w:pPr>
+              <w:pStyle w:val="CopticVersemulti-line"/>
+            </w:pPr>
+            <w:r>
+              <w:t>ⲭⲉⲣⲉ Ⲛⲁⲍⲁⲣⲉⲑ:</w:t>
+            </w:r>
+          </w:p>
+          <w:p>
+            <w:pPr>
+              <w:pStyle w:val="CopticVersemulti-line"/>
+            </w:pPr>
+            <w:r>
+              <w:t>ⲭⲉⲣⲉ ⲛⲓⲧⲟⲡⲟⲥ ⲧⲏⲣⲟⲩ:</w:t>
+            </w:r>
+          </w:p>
+          <w:p>
+            <w:pPr>
               <w:pStyle w:val="CopticHangingVerse"/>
             </w:pPr>
             <w:r>
-              <w:t>Ⲭⲉⲣⲉ Ⲃⲏⲑⲗⲉⲉⲙ:</w:t>
-            </w:r>
-          </w:p>
-          <w:p>
-            <w:pPr>
-              <w:pStyle w:val="CopticHangingVerse"/>
-            </w:pPr>
-            <w:r>
-              <w:t>ⲭⲉⲣⲉ Ⲛⲁⲍⲁⲣⲉⲑ:</w:t>
-            </w:r>
-          </w:p>
-          <w:p>
-            <w:pPr>
-              <w:pStyle w:val="CopticHangingVerse"/>
-            </w:pPr>
-            <w:r>
-              <w:t>ⲭⲉⲣⲉ ⲛⲓⲧⲟⲡⲟⲥ ⲧⲏⲣⲟⲩ:</w:t>
-            </w:r>
-          </w:p>
-          <w:p>
-            <w:pPr>
-              <w:pStyle w:val="CopticHangingVerse"/>
-            </w:pPr>
-            <w:r>
               <w:t>ⲛ̀ⲧⲉ Ⲡϭⲟⲓⲥ Ⲡⲓⲛⲁⲏⲧ.</w:t>
             </w:r>
           </w:p>
@@ -2112,8 +2767,35 @@
           </w:tcPr>
           <w:p>
             <w:pPr>
+              <w:pStyle w:val="EngHang"/>
+            </w:pPr>
+            <w:r>
+              <w:t>Hail to Bethlehem,</w:t>
+            </w:r>
+          </w:p>
+          <w:p>
+            <w:pPr>
+              <w:pStyle w:val="EngHang"/>
+            </w:pPr>
+            <w:r>
+              <w:t>Hail to Nazareth,</w:t>
+            </w:r>
+          </w:p>
+          <w:p>
+            <w:pPr>
+              <w:pStyle w:val="EngHang"/>
+            </w:pPr>
+            <w:r>
+              <w:t>Hail to every place</w:t>
+            </w:r>
+          </w:p>
+          <w:p>
+            <w:pPr>
               <w:pStyle w:val="EngHangEnd"/>
             </w:pPr>
+            <w:r>
+              <w:t>Of the merciful Lord.</w:t>
+            </w:r>
           </w:p>
         </w:tc>
         <w:tc>
@@ -2134,33 +2816,33 @@
           </w:tcPr>
           <w:p>
             <w:pPr>
+              <w:pStyle w:val="CopticVersemulti-line"/>
+            </w:pPr>
+            <w:r>
+              <w:t>Ⲯⲩⲭⲏ ⲛⲓⲃⲉⲛ ⲣⲁϣⲓ:</w:t>
+            </w:r>
+          </w:p>
+          <w:p>
+            <w:pPr>
+              <w:pStyle w:val="CopticVersemulti-line"/>
+            </w:pPr>
+            <w:r>
+              <w:t>ϫⲉ ⲁⲩϭⲓ ⲙ̀ⲡⲓⲥⲱϯ:</w:t>
+            </w:r>
+          </w:p>
+          <w:p>
+            <w:pPr>
+              <w:pStyle w:val="CopticVersemulti-line"/>
+            </w:pPr>
+            <w:r>
+              <w:t>ⲉ̀ⲃⲟⲗ ϧⲉⲛ ⲛⲓⲉⲣϣⲓϣⲓ:</w:t>
+            </w:r>
+          </w:p>
+          <w:p>
+            <w:pPr>
               <w:pStyle w:val="CopticHangingVerse"/>
             </w:pPr>
             <w:r>
-              <w:t>Ⲯⲩⲭⲏ ⲛⲓⲃⲉⲛ ⲣⲁϣⲓ:</w:t>
-            </w:r>
-          </w:p>
-          <w:p>
-            <w:pPr>
-              <w:pStyle w:val="CopticHangingVerse"/>
-            </w:pPr>
-            <w:r>
-              <w:t>ϫⲉ ⲁⲩϭⲓ ⲙ̀ⲡⲓⲥⲱϯ:</w:t>
-            </w:r>
-          </w:p>
-          <w:p>
-            <w:pPr>
-              <w:pStyle w:val="CopticHangingVerse"/>
-            </w:pPr>
-            <w:r>
-              <w:t>ⲉ̀ⲃⲟⲗ ϧⲉⲛ ⲛⲓⲉⲣϣⲓϣⲓ:</w:t>
-            </w:r>
-          </w:p>
-          <w:p>
-            <w:pPr>
-              <w:pStyle w:val="CopticHangingVerse"/>
-            </w:pPr>
-            <w:r>
               <w:t>ⲛ̀ⲧⲉ ⲫ̀ⲙⲟⲩ ⲛⲉⲙ Ⲁⲙⲉⲛϯ.</w:t>
             </w:r>
           </w:p>
@@ -2196,8 +2878,35 @@
           </w:tcPr>
           <w:p>
             <w:pPr>
+              <w:pStyle w:val="EngHang"/>
+            </w:pPr>
+            <w:r>
+              <w:t>All souls rejoice,</w:t>
+            </w:r>
+          </w:p>
+          <w:p>
+            <w:pPr>
+              <w:pStyle w:val="EngHang"/>
+            </w:pPr>
+            <w:r>
+              <w:t>Having received salvation</w:t>
+            </w:r>
+          </w:p>
+          <w:p>
+            <w:pPr>
+              <w:pStyle w:val="EngHang"/>
+            </w:pPr>
+            <w:r>
+              <w:t>From the authority</w:t>
+            </w:r>
+          </w:p>
+          <w:p>
+            <w:pPr>
               <w:pStyle w:val="EngHangEnd"/>
             </w:pPr>
+            <w:r>
+              <w:t>Of death and Hades.</w:t>
+            </w:r>
           </w:p>
         </w:tc>
         <w:tc>
@@ -2218,34 +2927,33 @@
           </w:tcPr>
           <w:p>
             <w:pPr>
+              <w:pStyle w:val="CopticVersemulti-line"/>
+            </w:pPr>
+            <w:r>
+              <w:t>Ⲱ Ⲡⲓϣⲁⲛⲁϩ̀ⲑⲏϥ:</w:t>
+            </w:r>
+          </w:p>
+          <w:p>
+            <w:pPr>
+              <w:pStyle w:val="CopticVersemulti-line"/>
+            </w:pPr>
+            <w:r>
+              <w:t>Ⲡⲓⲭ̀ⲣⲓⲥⲧⲟⲥ Ⲡⲓⲛⲁⲏⲧ:</w:t>
+            </w:r>
+          </w:p>
+          <w:p>
+            <w:pPr>
+              <w:pStyle w:val="CopticVersemulti-line"/>
+            </w:pPr>
+            <w:r>
+              <w:t>Ⲡⲓⲣⲉϥⲉⲣⲡⲉⲑⲛⲁⲛⲉϥ:</w:t>
+            </w:r>
+          </w:p>
+          <w:p>
+            <w:pPr>
               <w:pStyle w:val="CopticHangingVerse"/>
             </w:pPr>
             <w:r>
-              <w:t>Ⲱ Ⲡⲓϣⲁⲛⲁϩ̀ⲑⲏϥ:</w:t>
-            </w:r>
-          </w:p>
-          <w:p>
-            <w:pPr>
-              <w:pStyle w:val="CopticHangingVerse"/>
-            </w:pPr>
-            <w:r>
-              <w:t>Ⲡⲓⲭ̀ⲣⲓⲥⲧⲟⲥ Ⲡⲓⲛⲁⲏⲧ:</w:t>
-            </w:r>
-          </w:p>
-          <w:p>
-            <w:pPr>
-              <w:pStyle w:val="CopticHangingVerse"/>
-            </w:pPr>
-            <w:r>
-              <w:lastRenderedPageBreak/>
-              <w:t>Ⲡⲓⲣⲉϥⲉⲣⲡⲉⲑⲛⲁⲛⲉϥ:</w:t>
-            </w:r>
-          </w:p>
-          <w:p>
-            <w:pPr>
-              <w:pStyle w:val="CopticHangingVerse"/>
-            </w:pPr>
-            <w:r>
               <w:t>ⲟⲩⲟϩ ⲛ̀ⲣⲉϥⲱ̀ⲟⲩⲛ̀ϩⲏⲧ.</w:t>
             </w:r>
           </w:p>
@@ -2256,7 +2964,6 @@
           </w:tcPr>
           <w:p>
             <w:r>
-              <w:lastRenderedPageBreak/>
               <w:t>O Companionate,</w:t>
             </w:r>
           </w:p>
@@ -2282,8 +2989,35 @@
           </w:tcPr>
           <w:p>
             <w:pPr>
+              <w:pStyle w:val="EngHang"/>
+            </w:pPr>
+            <w:r>
+              <w:t>O Compassionate,</w:t>
+            </w:r>
+          </w:p>
+          <w:p>
+            <w:pPr>
+              <w:pStyle w:val="EngHang"/>
+            </w:pPr>
+            <w:r>
+              <w:t>And merciful Christ,</w:t>
+            </w:r>
+          </w:p>
+          <w:p>
+            <w:pPr>
+              <w:pStyle w:val="EngHang"/>
+            </w:pPr>
+            <w:r>
+              <w:t>The Beneficent,</w:t>
+            </w:r>
+          </w:p>
+          <w:p>
+            <w:pPr>
               <w:pStyle w:val="EngHangEnd"/>
             </w:pPr>
+            <w:r>
+              <w:t>And long-suffering One.</w:t>
+            </w:r>
           </w:p>
         </w:tc>
         <w:tc>
@@ -2304,34 +3038,33 @@
           </w:tcPr>
           <w:p>
             <w:pPr>
+              <w:pStyle w:val="CopticVersemulti-line"/>
+            </w:pPr>
+            <w:r>
+              <w:t>Ϣⲉⲛϩⲏⲧ ϧⲁⲣⲟⲛ ⲧⲏⲣⲉⲛ:</w:t>
+            </w:r>
+          </w:p>
+          <w:p>
+            <w:pPr>
+              <w:pStyle w:val="CopticVersemulti-line"/>
+            </w:pPr>
+            <w:r>
+              <w:t>ⲱ̀ Ⲩⲓⲟⲥ Ⲑⲉⲟⲥ:</w:t>
+            </w:r>
+          </w:p>
+          <w:p>
+            <w:pPr>
+              <w:pStyle w:val="CopticVersemulti-line"/>
+            </w:pPr>
+            <w:r>
+              <w:t>ⲟⲩⲟϩ ϣⲱⲡⲓ ⲛ̀ϧⲏⲧⲉⲛ:</w:t>
+            </w:r>
+          </w:p>
+          <w:p>
+            <w:pPr>
               <w:pStyle w:val="CopticHangingVerse"/>
             </w:pPr>
             <w:r>
-              <w:lastRenderedPageBreak/>
-              <w:t>Ϣⲉⲛϩⲏⲧ ϧⲁⲣⲟⲛ ⲧⲏⲣⲉⲛ:</w:t>
-            </w:r>
-          </w:p>
-          <w:p>
-            <w:pPr>
-              <w:pStyle w:val="CopticHangingVerse"/>
-            </w:pPr>
-            <w:r>
-              <w:t>ⲱ̀ Ⲩⲓⲟⲥ Ⲑⲉⲟⲥ:</w:t>
-            </w:r>
-          </w:p>
-          <w:p>
-            <w:pPr>
-              <w:pStyle w:val="CopticHangingVerse"/>
-            </w:pPr>
-            <w:r>
-              <w:t>ⲟⲩⲟϩ ϣⲱⲡⲓ ⲛ̀ϧⲏⲧⲉⲛ:</w:t>
-            </w:r>
-          </w:p>
-          <w:p>
-            <w:pPr>
-              <w:pStyle w:val="CopticHangingVerse"/>
-            </w:pPr>
-            <w:r>
               <w:t>ⲙ̀ⲫ̀ⲣⲏϯ ⲛ̀ⲛⲉⲕⲁ̀ⲅⲓⲟⲥ.</w:t>
             </w:r>
           </w:p>
@@ -2367,8 +3100,35 @@
           </w:tcPr>
           <w:p>
             <w:pPr>
+              <w:pStyle w:val="EngHang"/>
+            </w:pPr>
+            <w:r>
+              <w:t>Have compassion on us all,</w:t>
+            </w:r>
+          </w:p>
+          <w:p>
+            <w:pPr>
+              <w:pStyle w:val="EngHang"/>
+            </w:pPr>
+            <w:r>
+              <w:t>O Son of God,</w:t>
+            </w:r>
+          </w:p>
+          <w:p>
+            <w:pPr>
+              <w:pStyle w:val="EngHang"/>
+            </w:pPr>
+            <w:r>
+              <w:t>And dwell in us,</w:t>
+            </w:r>
+          </w:p>
+          <w:p>
+            <w:pPr>
               <w:pStyle w:val="EngHangEnd"/>
             </w:pPr>
+            <w:r>
+              <w:t>As in Your holy ones.</w:t>
+            </w:r>
           </w:p>
         </w:tc>
         <w:tc>
@@ -2389,33 +3149,33 @@
           </w:tcPr>
           <w:p>
             <w:pPr>
+              <w:pStyle w:val="CopticVersemulti-line"/>
+            </w:pPr>
+            <w:r>
+              <w:t>Ϥⲟⲩⲁⲃ ⲛ̀ϫⲉ ⲡⲉⲕⲣⲁⲛ:</w:t>
+            </w:r>
+          </w:p>
+          <w:p>
+            <w:pPr>
+              <w:pStyle w:val="CopticVersemulti-line"/>
+            </w:pPr>
+            <w:r>
+              <w:t>Ⲡⲁϭⲟⲓⲥ Ⲓⲏⲥⲟⲩⲥ Ⲡⲓⲭ̀ⲣⲓⲥⲧⲟⲥ:</w:t>
+            </w:r>
+          </w:p>
+          <w:p>
+            <w:pPr>
+              <w:pStyle w:val="CopticVersemulti-line"/>
+            </w:pPr>
+            <w:r>
+              <w:t>ⲁ̀ⲣⲓⲟⲩⲛⲁⲓ ⲛⲉⲙⲁⲛ:</w:t>
+            </w:r>
+          </w:p>
+          <w:p>
+            <w:pPr>
               <w:pStyle w:val="CopticHangingVerse"/>
             </w:pPr>
             <w:r>
-              <w:t>Ϥⲟⲩⲁⲃ ⲛ̀ϫⲉ ⲡⲉⲕⲣⲁⲛ:</w:t>
-            </w:r>
-          </w:p>
-          <w:p>
-            <w:pPr>
-              <w:pStyle w:val="CopticHangingVerse"/>
-            </w:pPr>
-            <w:r>
-              <w:t>Ⲡⲁϭⲟⲓⲥ Ⲓⲏⲥⲟⲩⲥ Ⲡⲓⲭ̀ⲣⲓⲥⲧⲟⲥ:</w:t>
-            </w:r>
-          </w:p>
-          <w:p>
-            <w:pPr>
-              <w:pStyle w:val="CopticHangingVerse"/>
-            </w:pPr>
-            <w:r>
-              <w:t>ⲁ̀ⲣⲓⲟⲩⲛⲁⲓ ⲛⲉⲙⲁⲛ:</w:t>
-            </w:r>
-          </w:p>
-          <w:p>
-            <w:pPr>
-              <w:pStyle w:val="CopticHangingVerse"/>
-            </w:pPr>
-            <w:r>
               <w:t>ⲕⲁⲧⲁ ⲧⲉⲕⲙⲉⲧⲁ̀ⲅⲁⲑⲟⲥ.</w:t>
             </w:r>
           </w:p>
@@ -2451,8 +3211,35 @@
           </w:tcPr>
           <w:p>
             <w:pPr>
+              <w:pStyle w:val="EngHang"/>
+            </w:pPr>
+            <w:r>
+              <w:t>Your Name is holy,</w:t>
+            </w:r>
+          </w:p>
+          <w:p>
+            <w:pPr>
+              <w:pStyle w:val="EngHang"/>
+            </w:pPr>
+            <w:r>
+              <w:t>O my Lord Jesus Christ;</w:t>
+            </w:r>
+          </w:p>
+          <w:p>
+            <w:pPr>
+              <w:pStyle w:val="EngHang"/>
+            </w:pPr>
+            <w:r>
+              <w:t>Accord to us mercy</w:t>
+            </w:r>
+          </w:p>
+          <w:p>
+            <w:pPr>
               <w:pStyle w:val="EngHangEnd"/>
             </w:pPr>
+            <w:r>
+              <w:t>According to Your goodness.</w:t>
+            </w:r>
           </w:p>
         </w:tc>
         <w:tc>
@@ -2473,33 +3260,34 @@
           </w:tcPr>
           <w:p>
             <w:pPr>
+              <w:pStyle w:val="CopticVersemulti-line"/>
+            </w:pPr>
+            <w:r>
+              <w:t>Ϧⲟⲙϧⲉⲙ ⲛ̀ⲛⲉⲛϫⲁϫⲓ:</w:t>
+            </w:r>
+          </w:p>
+          <w:p>
+            <w:pPr>
+              <w:pStyle w:val="CopticVersemulti-line"/>
+            </w:pPr>
+            <w:r>
+              <w:t>ⲛⲉⲙ ⲛⲏⲉⲑⲙⲟⲥϯ ⲙ̀ⲙⲟⲛ:</w:t>
+            </w:r>
+          </w:p>
+          <w:p>
+            <w:pPr>
+              <w:pStyle w:val="CopticVersemulti-line"/>
+            </w:pPr>
+            <w:r>
+              <w:lastRenderedPageBreak/>
+              <w:t>ⲛⲟⲩϩⲱⲃ ⲛⲉⲙ ⲛⲟⲩⲥⲁϫⲓ:</w:t>
+            </w:r>
+          </w:p>
+          <w:p>
+            <w:pPr>
               <w:pStyle w:val="CopticHangingVerse"/>
             </w:pPr>
             <w:r>
-              <w:t>Ϧⲟⲙϧⲉⲙ ⲛ̀ⲛⲉⲛϫⲁϫⲓ:</w:t>
-            </w:r>
-          </w:p>
-          <w:p>
-            <w:pPr>
-              <w:pStyle w:val="CopticHangingVerse"/>
-            </w:pPr>
-            <w:r>
-              <w:t>ⲛⲉⲙ ⲛⲏⲉⲑⲙⲟⲥϯ ⲙ̀ⲙⲟⲛ:</w:t>
-            </w:r>
-          </w:p>
-          <w:p>
-            <w:pPr>
-              <w:pStyle w:val="CopticHangingVerse"/>
-            </w:pPr>
-            <w:r>
-              <w:t>ⲛⲟⲩϩⲱⲃ ⲛⲉⲙ ⲛⲟⲩⲥⲁϫⲓ:</w:t>
-            </w:r>
-          </w:p>
-          <w:p>
-            <w:pPr>
-              <w:pStyle w:val="CopticHangingVerse"/>
-            </w:pPr>
-            <w:r>
               <w:t>ⲁ̀ⲣⲓⲧⲟⲩ ⲛ̀ⲁⲡⲣⲁⲕⲧⲟⲛ.</w:t>
             </w:r>
           </w:p>
@@ -2510,6 +3298,7 @@
           </w:tcPr>
           <w:p>
             <w:r>
+              <w:lastRenderedPageBreak/>
               <w:t>Destroy our enemies,</w:t>
             </w:r>
           </w:p>
@@ -2525,6 +3314,7 @@
           </w:p>
           <w:p>
             <w:r>
+              <w:lastRenderedPageBreak/>
               <w:t>Make them no avail.</w:t>
             </w:r>
           </w:p>
@@ -2535,8 +3325,37 @@
           </w:tcPr>
           <w:p>
             <w:pPr>
+              <w:pStyle w:val="EngHang"/>
+            </w:pPr>
+            <w:r>
+              <w:lastRenderedPageBreak/>
+              <w:t>Destroy our enemies,</w:t>
+            </w:r>
+          </w:p>
+          <w:p>
+            <w:pPr>
+              <w:pStyle w:val="EngHang"/>
+            </w:pPr>
+            <w:r>
+              <w:t>And those who hate us;</w:t>
+            </w:r>
+          </w:p>
+          <w:p>
+            <w:pPr>
+              <w:pStyle w:val="EngHang"/>
+            </w:pPr>
+            <w:r>
+              <w:lastRenderedPageBreak/>
+              <w:t>Bring to naught all</w:t>
+            </w:r>
+          </w:p>
+          <w:p>
+            <w:pPr>
               <w:pStyle w:val="EngHangEnd"/>
             </w:pPr>
+            <w:r>
+              <w:t>Their deeds and their saying.</w:t>
+            </w:r>
           </w:p>
         </w:tc>
         <w:tc>
@@ -2557,34 +3376,34 @@
           </w:tcPr>
           <w:p>
             <w:pPr>
+              <w:pStyle w:val="CopticVersemulti-line"/>
+            </w:pPr>
+            <w:r>
+              <w:lastRenderedPageBreak/>
+              <w:t>Ϩⲓⲧⲉⲛ ⲛⲓⲡ̀ⲣⲉⲥⲃⲓⲁ:</w:t>
+            </w:r>
+          </w:p>
+          <w:p>
+            <w:pPr>
+              <w:pStyle w:val="CopticVersemulti-line"/>
+            </w:pPr>
+            <w:r>
+              <w:t>ⲛ̀ⲧⲉ ⲧⲉⲛϭⲟⲓⲥ Ⲙⲁⲣⲓⲁ:</w:t>
+            </w:r>
+          </w:p>
+          <w:p>
+            <w:pPr>
+              <w:pStyle w:val="CopticVersemulti-line"/>
+            </w:pPr>
+            <w:r>
+              <w:t>ⲙⲟⲓ ⲛⲁⲛ ⲛ̀ⲟⲩⲭⲁⲣⲓⲥⲧⲓⲁ:</w:t>
+            </w:r>
+          </w:p>
+          <w:p>
+            <w:pPr>
               <w:pStyle w:val="CopticHangingVerse"/>
             </w:pPr>
             <w:r>
-              <w:t>Ϩⲓⲧⲉⲛ ⲛⲓⲡ̀ⲣⲉⲥⲃⲓⲁ:</w:t>
-            </w:r>
-          </w:p>
-          <w:p>
-            <w:pPr>
-              <w:pStyle w:val="CopticHangingVerse"/>
-            </w:pPr>
-            <w:r>
-              <w:t>ⲛ̀ⲧⲉ ⲧⲉⲛϭⲟⲓⲥ Ⲙⲁⲣⲓⲁ:</w:t>
-            </w:r>
-          </w:p>
-          <w:p>
-            <w:pPr>
-              <w:pStyle w:val="CopticHangingVerse"/>
-            </w:pPr>
-            <w:r>
-              <w:t>ⲙⲟⲓ ⲛⲁⲛ ⲛ̀ⲟⲩⲭⲁⲣⲓⲥⲧⲓⲁ:</w:t>
-            </w:r>
-          </w:p>
-          <w:p>
-            <w:pPr>
-              <w:pStyle w:val="CopticHangingVerse"/>
-            </w:pPr>
-            <w:r>
-              <w:lastRenderedPageBreak/>
               <w:t>ⲛⲉⲙ ⲟⲩⲃⲟⲏ̀ⲑⲓⲁ.</w:t>
             </w:r>
           </w:p>
@@ -2595,7 +3414,6 @@
           </w:tcPr>
           <w:p>
             <w:r>
-              <w:lastRenderedPageBreak/>
               <w:t>Through the intercessions,</w:t>
             </w:r>
           </w:p>
@@ -2626,8 +3444,35 @@
           </w:tcPr>
           <w:p>
             <w:pPr>
+              <w:pStyle w:val="EngHang"/>
+            </w:pPr>
+            <w:r>
+              <w:t>Through the intercessions</w:t>
+            </w:r>
+          </w:p>
+          <w:p>
+            <w:pPr>
+              <w:pStyle w:val="EngHang"/>
+            </w:pPr>
+            <w:r>
+              <w:t>Of our Lady Mary,</w:t>
+            </w:r>
+          </w:p>
+          <w:p>
+            <w:pPr>
+              <w:pStyle w:val="EngHang"/>
+            </w:pPr>
+            <w:r>
+              <w:t>Grant us</w:t>
+            </w:r>
+          </w:p>
+          <w:p>
+            <w:pPr>
               <w:pStyle w:val="EngHangEnd"/>
             </w:pPr>
+            <w:r>
+              <w:t>Gifts and help.</w:t>
+            </w:r>
           </w:p>
         </w:tc>
         <w:tc>
@@ -2648,34 +3493,33 @@
           </w:tcPr>
           <w:p>
             <w:pPr>
+              <w:pStyle w:val="CopticVersemulti-line"/>
+            </w:pPr>
+            <w:r>
+              <w:t>Ϫⲉ ⲛ̀ⲑⲟⲕ ⲟⲩⲣⲉϥϣⲉⲛϩⲏⲧ:</w:t>
+            </w:r>
+          </w:p>
+          <w:p>
+            <w:pPr>
+              <w:pStyle w:val="CopticVersemulti-line"/>
+            </w:pPr>
+            <w:r>
+              <w:t>ⲟⲩⲛⲓϣϯ ⲡⲉ ⲡⲉⲕⲣⲁⲛ:</w:t>
+            </w:r>
+          </w:p>
+          <w:p>
+            <w:pPr>
+              <w:pStyle w:val="CopticVersemulti-line"/>
+            </w:pPr>
+            <w:r>
+              <w:t>ϧⲉⲛ ⲧⲉⲕⲙⲉⲧⲛⲁⲏⲧ:</w:t>
+            </w:r>
+          </w:p>
+          <w:p>
+            <w:pPr>
               <w:pStyle w:val="CopticHangingVerse"/>
             </w:pPr>
             <w:r>
-              <w:lastRenderedPageBreak/>
-              <w:t>Ϫⲉ ⲛ̀ⲑⲟⲕ ⲟⲩⲣⲉϥϣⲉⲛϩⲏⲧ:</w:t>
-            </w:r>
-          </w:p>
-          <w:p>
-            <w:pPr>
-              <w:pStyle w:val="CopticHangingVerse"/>
-            </w:pPr>
-            <w:r>
-              <w:t>ⲟⲩⲛⲓϣϯ ⲡⲉ ⲡⲉⲕⲣⲁⲛ:</w:t>
-            </w:r>
-          </w:p>
-          <w:p>
-            <w:pPr>
-              <w:pStyle w:val="CopticHangingVerse"/>
-            </w:pPr>
-            <w:r>
-              <w:t>ϧⲉⲛ ⲧⲉⲕⲙⲉⲧⲛⲁⲏⲧ:</w:t>
-            </w:r>
-          </w:p>
-          <w:p>
-            <w:pPr>
-              <w:pStyle w:val="CopticHangingVerse"/>
-            </w:pPr>
-            <w:r>
               <w:t>ⲛⲁⲓ ⲛⲁⲛ Ⲡϭⲟⲓⲥ ⲛⲁⲓ ⲛⲁⲛ.</w:t>
             </w:r>
           </w:p>
@@ -2719,8 +3563,35 @@
           </w:tcPr>
           <w:p>
             <w:pPr>
+              <w:pStyle w:val="EngHang"/>
+            </w:pPr>
+            <w:r>
+              <w:t>For You are compassionate,</w:t>
+            </w:r>
+          </w:p>
+          <w:p>
+            <w:pPr>
+              <w:pStyle w:val="EngHang"/>
+            </w:pPr>
+            <w:r>
+              <w:t>And Your Name is great.</w:t>
+            </w:r>
+          </w:p>
+          <w:p>
+            <w:pPr>
+              <w:pStyle w:val="EngHang"/>
+            </w:pPr>
+            <w:r>
+              <w:t>In Your mercy,</w:t>
+            </w:r>
+          </w:p>
+          <w:p>
+            <w:pPr>
               <w:pStyle w:val="EngHangEnd"/>
             </w:pPr>
+            <w:r>
+              <w:t>Have mercy, O Lord, have mercy.</w:t>
+            </w:r>
           </w:p>
         </w:tc>
         <w:tc>
@@ -2741,33 +3612,33 @@
           </w:tcPr>
           <w:p>
             <w:pPr>
+              <w:pStyle w:val="CopticVersemulti-line"/>
+            </w:pPr>
+            <w:r>
+              <w:t>Ϭⲓ ⲛⲁⲕ ⲛ̀ⲛⲉⲛϣ̀ⲗⲏⲗ:</w:t>
+            </w:r>
+          </w:p>
+          <w:p>
+            <w:pPr>
+              <w:pStyle w:val="CopticVersemulti-line"/>
+            </w:pPr>
+            <w:r>
+              <w:t>ϧⲉⲛ ⲡⲉⲕⲛⲓϣϯ ⲛ̀ⲛⲁⲓ:</w:t>
+            </w:r>
+          </w:p>
+          <w:p>
+            <w:pPr>
+              <w:pStyle w:val="CopticVersemulti-line"/>
+            </w:pPr>
+            <w:r>
+              <w:t>ⲙⲟⲓ ⲛⲁⲛ ⲙ̀ⲡ̀ⲑⲉⲗⲏⲗ:</w:t>
+            </w:r>
+          </w:p>
+          <w:p>
+            <w:pPr>
               <w:pStyle w:val="CopticHangingVerse"/>
             </w:pPr>
             <w:r>
-              <w:t>Ϭⲓ ⲛⲁⲕ ⲛ̀ⲛⲉⲛϣ̀ⲗⲏⲗ:</w:t>
-            </w:r>
-          </w:p>
-          <w:p>
-            <w:pPr>
-              <w:pStyle w:val="CopticHangingVerse"/>
-            </w:pPr>
-            <w:r>
-              <w:t>ϧⲉⲛ ⲡⲉⲕⲛⲓϣϯ ⲛ̀ⲛⲁⲓ:</w:t>
-            </w:r>
-          </w:p>
-          <w:p>
-            <w:pPr>
-              <w:pStyle w:val="CopticHangingVerse"/>
-            </w:pPr>
-            <w:r>
-              <w:t>ⲙⲟⲓ ⲛⲁⲛ ⲙ̀ⲡ̀ⲑⲉⲗⲏⲗ:</w:t>
-            </w:r>
-          </w:p>
-          <w:p>
-            <w:pPr>
-              <w:pStyle w:val="CopticHangingVerse"/>
-            </w:pPr>
-            <w:r>
               <w:t>ⲛ̀ⲧⲉ ⲡⲉⲕⲟⲩϫⲁⲓ.</w:t>
             </w:r>
           </w:p>
@@ -2803,8 +3674,35 @@
           </w:tcPr>
           <w:p>
             <w:pPr>
+              <w:pStyle w:val="EngHang"/>
+            </w:pPr>
+            <w:r>
+              <w:t>Accept our prayers</w:t>
+            </w:r>
+          </w:p>
+          <w:p>
+            <w:pPr>
+              <w:pStyle w:val="EngHang"/>
+            </w:pPr>
+            <w:r>
+              <w:t>According to Your mercy.</w:t>
+            </w:r>
+          </w:p>
+          <w:p>
+            <w:pPr>
+              <w:pStyle w:val="EngHang"/>
+            </w:pPr>
+            <w:r>
+              <w:t>Accord to us the joy</w:t>
+            </w:r>
+          </w:p>
+          <w:p>
+            <w:pPr>
               <w:pStyle w:val="EngHangEnd"/>
             </w:pPr>
+            <w:r>
+              <w:t>Of Your salvation.</w:t>
+            </w:r>
           </w:p>
         </w:tc>
         <w:tc>
@@ -2825,33 +3723,33 @@
           </w:tcPr>
           <w:p>
             <w:pPr>
+              <w:pStyle w:val="CopticVersemulti-line"/>
+            </w:pPr>
+            <w:r>
+              <w:t>Ϯⲛⲁⲛ ⲛ̀ⲧⲉⲕϩⲓⲣⲏⲛⲏ:</w:t>
+            </w:r>
+          </w:p>
+          <w:p>
+            <w:pPr>
+              <w:pStyle w:val="CopticVersemulti-line"/>
+            </w:pPr>
+            <w:r>
+              <w:t>ⲱ̀ Ⲡⲉⲛϭⲟⲓⲥ Ⲓⲏⲥⲟⲩⲥ Ⲡⲓⲭ̀ⲣⲓⲥⲧⲟⲥ:</w:t>
+            </w:r>
+          </w:p>
+          <w:p>
+            <w:pPr>
+              <w:pStyle w:val="CopticVersemulti-line"/>
+            </w:pPr>
+            <w:r>
+              <w:t>ⲁⲙ̀ⲏⲛ ⲉⲥⲉ̀ϣⲱⲡⲓ:</w:t>
+            </w:r>
+          </w:p>
+          <w:p>
+            <w:pPr>
               <w:pStyle w:val="CopticHangingVerse"/>
             </w:pPr>
             <w:r>
-              <w:t>Ϯⲛⲁⲛ ⲛ̀ⲧⲉⲕϩⲓⲣⲏⲛⲏ:</w:t>
-            </w:r>
-          </w:p>
-          <w:p>
-            <w:pPr>
-              <w:pStyle w:val="CopticHangingVerse"/>
-            </w:pPr>
-            <w:r>
-              <w:t>ⲱ̀ Ⲡⲉⲛϭⲟⲓⲥ Ⲓⲏⲥⲟⲩⲥ Ⲡⲓⲭ̀ⲣⲓⲥⲧⲟⲥ:</w:t>
-            </w:r>
-          </w:p>
-          <w:p>
-            <w:pPr>
-              <w:pStyle w:val="CopticHangingVerse"/>
-            </w:pPr>
-            <w:r>
-              <w:t>ⲁⲙ̀ⲏⲛ ⲉⲥⲉ̀ϣⲱⲡⲓ:</w:t>
-            </w:r>
-          </w:p>
-          <w:p>
-            <w:pPr>
-              <w:pStyle w:val="CopticHangingVerse"/>
-            </w:pPr>
-            <w:r>
               <w:t>ⲇⲟⲝⲁ ⲥⲓ ⲟ̀ Ⲑⲉⲟⲥ.</w:t>
             </w:r>
           </w:p>
@@ -2879,18 +3777,51 @@
             <w:r>
               <w:t>Glory to God.</w:t>
             </w:r>
-            <w:bookmarkStart w:id="0" w:name="_GoBack"/>
-            <w:bookmarkEnd w:id="0"/>
-          </w:p>
-        </w:tc>
-        <w:tc>
-          <w:tcPr>
-            <w:tcW w:w="1255" w:type="pct"/>
-          </w:tcPr>
+          </w:p>
+        </w:tc>
+        <w:tc>
+          <w:tcPr>
+            <w:tcW w:w="1255" w:type="pct"/>
+          </w:tcPr>
+          <w:p>
+            <w:pPr>
+              <w:pStyle w:val="EngHang"/>
+            </w:pPr>
+            <w:r>
+              <w:t>Grant us Your peace,</w:t>
+            </w:r>
+          </w:p>
+          <w:p>
+            <w:pPr>
+              <w:pStyle w:val="EngHang"/>
+            </w:pPr>
+            <w:r>
+              <w:t>O our Lord Jesus Christ;</w:t>
+            </w:r>
+          </w:p>
+          <w:p>
+            <w:pPr>
+              <w:pStyle w:val="EngHang"/>
+            </w:pPr>
+            <w:r>
+              <w:t>Amen, so be it;</w:t>
+            </w:r>
+          </w:p>
           <w:p>
             <w:pPr>
               <w:pStyle w:val="EngHangEnd"/>
             </w:pPr>
+            <w:r>
+              <w:t xml:space="preserve">Glory </w:t>
+            </w:r>
+            <w:proofErr w:type="gramStart"/>
+            <w:r>
+              <w:t>be</w:t>
+            </w:r>
+            <w:proofErr w:type="gramEnd"/>
+            <w:r>
+              <w:t xml:space="preserve"> to God.</w:t>
+            </w:r>
           </w:p>
         </w:tc>
         <w:tc>
@@ -2904,6 +3835,7 @@
           </w:p>
         </w:tc>
       </w:tr>
+      <w:bookmarkEnd w:id="0"/>
     </w:tbl>
     <w:p>
       <w:pPr>
@@ -2918,6 +3850,27 @@
     </w:sectPr>
   </w:body>
 </w:document>
+</file>
+
+<file path=word/comments.xml><?xml version="1.0" encoding="utf-8"?>
+<w:comments xmlns:wpc="http://schemas.microsoft.com/office/word/2010/wordprocessingCanvas" xmlns:mc="http://schemas.openxmlformats.org/markup-compatibility/2006" xmlns:o="urn:schemas-microsoft-com:office:office" xmlns:r="http://schemas.openxmlformats.org/officeDocument/2006/relationships" xmlns:m="http://schemas.openxmlformats.org/officeDocument/2006/math" xmlns:v="urn:schemas-microsoft-com:vml" xmlns:wp14="http://schemas.microsoft.com/office/word/2010/wordprocessingDrawing" xmlns:wp="http://schemas.openxmlformats.org/drawingml/2006/wordprocessingDrawing" xmlns:w10="urn:schemas-microsoft-com:office:word" xmlns:w="http://schemas.openxmlformats.org/wordprocessingml/2006/main" xmlns:w14="http://schemas.microsoft.com/office/word/2010/wordml" xmlns:wpg="http://schemas.microsoft.com/office/word/2010/wordprocessingGroup" xmlns:wpi="http://schemas.microsoft.com/office/word/2010/wordprocessingInk" xmlns:wne="http://schemas.microsoft.com/office/word/2006/wordml" xmlns:wps="http://schemas.microsoft.com/office/word/2010/wordprocessingShape" mc:Ignorable="w14 wp14">
+  <w:comment w:id="1" w:author="Windows User" w:date="2015-11-11T11:13:00Z" w:initials="WU">
+    <w:p>
+      <w:pPr>
+        <w:pStyle w:val="CommentText"/>
+      </w:pPr>
+      <w:r>
+        <w:rPr>
+          <w:rStyle w:val="CommentReference"/>
+        </w:rPr>
+        <w:annotationRef/>
+      </w:r>
+      <w:r>
+        <w:t>Should this be last age or something?</w:t>
+      </w:r>
+    </w:p>
+  </w:comment>
+</w:comments>
 </file>
 
 <file path=word/endnotes.xml><?xml version="1.0" encoding="utf-8"?>
@@ -2964,6 +3917,23 @@
       </w:pPr>
       <w:r>
         <w:continuationSeparator/>
+      </w:r>
+    </w:p>
+  </w:footnote>
+  <w:footnote w:id="1">
+    <w:p>
+      <w:pPr>
+        <w:pStyle w:val="footnote"/>
+      </w:pPr>
+      <w:r>
+        <w:rPr>
+          <w:rStyle w:val="FootnoteReference"/>
+          <w:rFonts w:eastAsiaTheme="majorEastAsia"/>
+        </w:rPr>
+        <w:footnoteRef/>
+      </w:r>
+      <w:r>
+        <w:t xml:space="preserve"> Ps 96:10. Modern translations omit “from a tree”, but St. Justin Martyr and St. Augustine attest to the authenticity of this phrase which is still found in the Coptic, but has been omitted from the LXX.</w:t>
       </w:r>
     </w:p>
   </w:footnote>
@@ -3489,6 +4459,71 @@
       <w:szCs w:val="24"/>
     </w:rPr>
   </w:style>
+  <w:style w:type="paragraph" w:styleId="FootnoteText">
+    <w:name w:val="footnote text"/>
+    <w:basedOn w:val="Normal"/>
+    <w:link w:val="FootnoteTextChar"/>
+    <w:uiPriority w:val="99"/>
+    <w:semiHidden/>
+    <w:unhideWhenUsed/>
+    <w:rsid w:val="002A49F5"/>
+    <w:pPr>
+      <w:spacing w:after="0" w:line="240" w:lineRule="auto"/>
+    </w:pPr>
+    <w:rPr>
+      <w:sz w:val="20"/>
+      <w:szCs w:val="20"/>
+    </w:rPr>
+  </w:style>
+  <w:style w:type="character" w:customStyle="1" w:styleId="FootnoteTextChar">
+    <w:name w:val="Footnote Text Char"/>
+    <w:basedOn w:val="DefaultParagraphFont"/>
+    <w:link w:val="FootnoteText"/>
+    <w:uiPriority w:val="99"/>
+    <w:semiHidden/>
+    <w:rsid w:val="002A49F5"/>
+    <w:rPr>
+      <w:rFonts w:ascii="Times New Roman" w:hAnsi="Times New Roman"/>
+      <w:sz w:val="20"/>
+      <w:szCs w:val="20"/>
+    </w:rPr>
+  </w:style>
+  <w:style w:type="character" w:styleId="FootnoteReference">
+    <w:name w:val="footnote reference"/>
+    <w:basedOn w:val="DefaultParagraphFont"/>
+    <w:uiPriority w:val="99"/>
+    <w:unhideWhenUsed/>
+    <w:rsid w:val="002A49F5"/>
+    <w:rPr>
+      <w:vertAlign w:val="superscript"/>
+    </w:rPr>
+  </w:style>
+  <w:style w:type="paragraph" w:customStyle="1" w:styleId="footnote">
+    <w:name w:val="footnote"/>
+    <w:basedOn w:val="FootnoteText"/>
+    <w:link w:val="footnoteChar"/>
+    <w:qFormat/>
+    <w:rsid w:val="0098367D"/>
+    <w:pPr>
+      <w:widowControl w:val="0"/>
+      <w:jc w:val="left"/>
+    </w:pPr>
+    <w:rPr>
+      <w:rFonts w:ascii="Garamond" w:eastAsia="Times New Roman" w:hAnsi="Garamond" w:cs="Times New Roman"/>
+      <w:sz w:val="18"/>
+    </w:rPr>
+  </w:style>
+  <w:style w:type="character" w:customStyle="1" w:styleId="footnoteChar">
+    <w:name w:val="footnote Char"/>
+    <w:basedOn w:val="FootnoteTextChar"/>
+    <w:link w:val="footnote"/>
+    <w:rsid w:val="0098367D"/>
+    <w:rPr>
+      <w:rFonts w:ascii="Garamond" w:eastAsia="Times New Roman" w:hAnsi="Garamond" w:cs="Times New Roman"/>
+      <w:sz w:val="18"/>
+      <w:szCs w:val="20"/>
+    </w:rPr>
+  </w:style>
 </w:styles>
 </file>
 
@@ -3966,7 +5001,7 @@
 </file>
 
 <file path=customXml/itemProps1.xml><?xml version="1.0" encoding="utf-8"?>
-<ds:datastoreItem xmlns:ds="http://schemas.openxmlformats.org/officeDocument/2006/customXml" ds:itemID="{3968426D-DC59-44D4-8CFB-30790974733D}">
+<ds:datastoreItem xmlns:ds="http://schemas.openxmlformats.org/officeDocument/2006/customXml" ds:itemID="{F8EA8A92-4E66-4285-AE21-EB94425D9AD9}">
   <ds:schemaRefs>
     <ds:schemaRef ds:uri="http://schemas.openxmlformats.org/officeDocument/2006/bibliography"/>
   </ds:schemaRefs>

</xml_diff>